<commit_message>
Updated application note file
git-svn-id: https://quarchserver4.ds.quarch.com/svn/Software/Application%20Notes/AN-020%20-%20Module%20control%20with%20config%20files/Trunk@3256 265bcc82-57df-11dd-8522-2d0c19f12d9e
</commit_message>
<xml_diff>
--- a/AN-020 - Module control with config files.docx
+++ b/AN-020 - Module control with config files.docx
@@ -147,7 +147,21 @@
         <w:rPr>
           <w:b/>
         </w:rPr>
-        <w:t>Torridon hot-swap / Breaker modules</w:t>
+        <w:t xml:space="preserve">Torridon </w:t>
+      </w:r>
+      <w:proofErr w:type="gramStart"/>
+      <w:r>
+        <w:rPr>
+          <w:b/>
+        </w:rPr>
+        <w:t>hot-swap</w:t>
+      </w:r>
+      <w:proofErr w:type="gramEnd"/>
+      <w:r>
+        <w:rPr>
+          <w:b/>
+        </w:rPr>
+        <w:t xml:space="preserve"> / Breaker modules</w:t>
       </w:r>
     </w:p>
     <w:p>
@@ -240,7 +254,7 @@
       <w:bookmarkStart w:id="59" w:name="_Toc372718985"/>
       <w:bookmarkStart w:id="60" w:name="_Toc372720479"/>
       <w:bookmarkStart w:id="61" w:name="_Toc465168329"/>
-      <w:bookmarkStart w:id="62" w:name="_Toc475542640"/>
+      <w:bookmarkStart w:id="62" w:name="_Toc17115334"/>
       <w:r>
         <w:lastRenderedPageBreak/>
         <w:t>Change History</w:t>
@@ -531,7 +545,7 @@
               <w:noProof/>
               <w:sz w:val="22"/>
               <w:szCs w:val="22"/>
-              <w:lang w:bidi="ar-SA"/>
+              <w:lang w:val="en-GB" w:eastAsia="en-GB" w:bidi="ar-SA"/>
             </w:rPr>
           </w:pPr>
           <w:r>
@@ -543,7 +557,7 @@
           <w:r>
             <w:fldChar w:fldCharType="separate"/>
           </w:r>
-          <w:hyperlink w:anchor="_Toc475542640" w:history="1">
+          <w:hyperlink w:anchor="_Toc17115334" w:history="1">
             <w:r>
               <w:rPr>
                 <w:rStyle w:val="Hyperlink"/>
@@ -570,7 +584,7 @@
                 <w:noProof/>
                 <w:webHidden/>
               </w:rPr>
-              <w:instrText xml:space="preserve"> PAGEREF _Toc475542640 \h </w:instrText>
+              <w:instrText xml:space="preserve"> PAGEREF _Toc17115334 \h </w:instrText>
             </w:r>
             <w:r>
               <w:rPr>
@@ -610,10 +624,10 @@
               <w:noProof/>
               <w:sz w:val="22"/>
               <w:szCs w:val="22"/>
-              <w:lang w:bidi="ar-SA"/>
+              <w:lang w:val="en-GB" w:eastAsia="en-GB" w:bidi="ar-SA"/>
             </w:rPr>
           </w:pPr>
-          <w:hyperlink w:anchor="_Toc475542641" w:history="1">
+          <w:hyperlink w:anchor="_Toc17115335" w:history="1">
             <w:r>
               <w:rPr>
                 <w:rStyle w:val="Hyperlink"/>
@@ -640,7 +654,7 @@
                 <w:noProof/>
                 <w:webHidden/>
               </w:rPr>
-              <w:instrText xml:space="preserve"> PAGEREF _Toc475542641 \h </w:instrText>
+              <w:instrText xml:space="preserve"> PAGEREF _Toc17115335 \h </w:instrText>
             </w:r>
             <w:r>
               <w:rPr>
@@ -680,16 +694,16 @@
               <w:noProof/>
               <w:sz w:val="22"/>
               <w:szCs w:val="22"/>
-              <w:lang w:bidi="ar-SA"/>
+              <w:lang w:val="en-GB" w:eastAsia="en-GB" w:bidi="ar-SA"/>
             </w:rPr>
           </w:pPr>
-          <w:hyperlink w:anchor="_Toc475542642" w:history="1">
+          <w:hyperlink w:anchor="_Toc17115336" w:history="1">
             <w:r>
               <w:rPr>
                 <w:rStyle w:val="Hyperlink"/>
                 <w:noProof/>
               </w:rPr>
-              <w:t>Modules Supported</w:t>
+              <w:t>Requirements</w:t>
             </w:r>
             <w:r>
               <w:rPr>
@@ -710,7 +724,7 @@
                 <w:noProof/>
                 <w:webHidden/>
               </w:rPr>
-              <w:instrText xml:space="preserve"> PAGEREF _Toc475542642 \h </w:instrText>
+              <w:instrText xml:space="preserve"> PAGEREF _Toc17115336 \h </w:instrText>
             </w:r>
             <w:r>
               <w:rPr>
@@ -730,7 +744,76 @@
                 <w:noProof/>
                 <w:webHidden/>
               </w:rPr>
-              <w:t>6</w:t>
+              <w:t>5</w:t>
+            </w:r>
+            <w:r>
+              <w:rPr>
+                <w:noProof/>
+                <w:webHidden/>
+              </w:rPr>
+              <w:fldChar w:fldCharType="end"/>
+            </w:r>
+          </w:hyperlink>
+        </w:p>
+        <w:p>
+          <w:pPr>
+            <w:pStyle w:val="TOC2"/>
+            <w:rPr>
+              <w:rFonts w:asciiTheme="minorHAnsi" w:hAnsiTheme="minorHAnsi" w:cstheme="minorBidi"/>
+              <w:noProof/>
+              <w:sz w:val="22"/>
+              <w:szCs w:val="22"/>
+              <w:lang w:val="en-GB" w:eastAsia="en-GB" w:bidi="ar-SA"/>
+            </w:rPr>
+          </w:pPr>
+          <w:hyperlink w:anchor="_Toc17115337" w:history="1">
+            <w:r>
+              <w:rPr>
+                <w:rStyle w:val="Hyperlink"/>
+                <w:noProof/>
+              </w:rPr>
+              <w:t>Application Note Example Files</w:t>
+            </w:r>
+            <w:r>
+              <w:rPr>
+                <w:noProof/>
+                <w:webHidden/>
+              </w:rPr>
+              <w:tab/>
+            </w:r>
+            <w:r>
+              <w:rPr>
+                <w:noProof/>
+                <w:webHidden/>
+              </w:rPr>
+              <w:fldChar w:fldCharType="begin"/>
+            </w:r>
+            <w:r>
+              <w:rPr>
+                <w:noProof/>
+                <w:webHidden/>
+              </w:rPr>
+              <w:instrText xml:space="preserve"> PAGEREF _Toc17115337 \h </w:instrText>
+            </w:r>
+            <w:r>
+              <w:rPr>
+                <w:noProof/>
+                <w:webHidden/>
+              </w:rPr>
+            </w:r>
+            <w:r>
+              <w:rPr>
+                <w:noProof/>
+                <w:webHidden/>
+              </w:rPr>
+              <w:fldChar w:fldCharType="separate"/>
+            </w:r>
+            <w:r>
+              <w:rPr>
+                <w:noProof/>
+                <w:webHidden/>
+              </w:rPr>
+              <w:t>5</w:t>
             </w:r>
             <w:r>
               <w:rPr>
@@ -750,10 +833,10 @@
               <w:noProof/>
               <w:sz w:val="22"/>
               <w:szCs w:val="22"/>
-              <w:lang w:bidi="ar-SA"/>
+              <w:lang w:val="en-GB" w:eastAsia="en-GB" w:bidi="ar-SA"/>
             </w:rPr>
           </w:pPr>
-          <w:hyperlink w:anchor="_Toc475542643" w:history="1">
+          <w:hyperlink w:anchor="_Toc17115338" w:history="1">
             <w:r>
               <w:rPr>
                 <w:rStyle w:val="Hyperlink"/>
@@ -780,7 +863,7 @@
                 <w:noProof/>
                 <w:webHidden/>
               </w:rPr>
-              <w:instrText xml:space="preserve"> PAGEREF _Toc475542643 \h </w:instrText>
+              <w:instrText xml:space="preserve"> PAGEREF _Toc17115338 \h </w:instrText>
             </w:r>
             <w:r>
               <w:rPr>
@@ -800,7 +883,7 @@
                 <w:noProof/>
                 <w:webHidden/>
               </w:rPr>
-              <w:t>7</w:t>
+              <w:t>6</w:t>
             </w:r>
             <w:r>
               <w:rPr>
@@ -819,16 +902,16 @@
               <w:noProof/>
               <w:sz w:val="22"/>
               <w:szCs w:val="22"/>
-              <w:lang w:bidi="ar-SA"/>
+              <w:lang w:val="en-GB" w:eastAsia="en-GB" w:bidi="ar-SA"/>
             </w:rPr>
           </w:pPr>
-          <w:hyperlink w:anchor="_Toc475542644" w:history="1">
+          <w:hyperlink w:anchor="_Toc17115339" w:history="1">
             <w:r>
               <w:rPr>
                 <w:rStyle w:val="Hyperlink"/>
                 <w:noProof/>
               </w:rPr>
-              <w:t>Linux setup</w:t>
+              <w:t>Quarch USB Driver install</w:t>
             </w:r>
             <w:r>
               <w:rPr>
@@ -849,7 +932,7 @@
                 <w:noProof/>
                 <w:webHidden/>
               </w:rPr>
-              <w:instrText xml:space="preserve"> PAGEREF _Toc475542644 \h </w:instrText>
+              <w:instrText xml:space="preserve"> PAGEREF _Toc17115339 \h </w:instrText>
             </w:r>
             <w:r>
               <w:rPr>
@@ -869,7 +952,7 @@
                 <w:noProof/>
                 <w:webHidden/>
               </w:rPr>
-              <w:t>7</w:t>
+              <w:t>6</w:t>
             </w:r>
             <w:r>
               <w:rPr>
@@ -888,16 +971,16 @@
               <w:noProof/>
               <w:sz w:val="22"/>
               <w:szCs w:val="22"/>
-              <w:lang w:bidi="ar-SA"/>
+              <w:lang w:val="en-GB" w:eastAsia="en-GB" w:bidi="ar-SA"/>
             </w:rPr>
           </w:pPr>
-          <w:hyperlink w:anchor="_Toc475542645" w:history="1">
+          <w:hyperlink w:anchor="_Toc17115340" w:history="1">
             <w:r>
               <w:rPr>
                 <w:rStyle w:val="Hyperlink"/>
                 <w:noProof/>
               </w:rPr>
-              <w:t>Windows setup</w:t>
+              <w:t>Python install</w:t>
             </w:r>
             <w:r>
               <w:rPr>
@@ -918,7 +1001,7 @@
                 <w:noProof/>
                 <w:webHidden/>
               </w:rPr>
-              <w:instrText xml:space="preserve"> PAGEREF _Toc475542645 \h </w:instrText>
+              <w:instrText xml:space="preserve"> PAGEREF _Toc17115340 \h </w:instrText>
             </w:r>
             <w:r>
               <w:rPr>
@@ -938,7 +1021,145 @@
                 <w:noProof/>
                 <w:webHidden/>
               </w:rPr>
-              <w:t>10</w:t>
+              <w:t>6</w:t>
+            </w:r>
+            <w:r>
+              <w:rPr>
+                <w:noProof/>
+                <w:webHidden/>
+              </w:rPr>
+              <w:fldChar w:fldCharType="end"/>
+            </w:r>
+          </w:hyperlink>
+        </w:p>
+        <w:p>
+          <w:pPr>
+            <w:pStyle w:val="TOC2"/>
+            <w:rPr>
+              <w:rFonts w:asciiTheme="minorHAnsi" w:hAnsiTheme="minorHAnsi" w:cstheme="minorBidi"/>
+              <w:noProof/>
+              <w:sz w:val="22"/>
+              <w:szCs w:val="22"/>
+              <w:lang w:val="en-GB" w:eastAsia="en-GB" w:bidi="ar-SA"/>
+            </w:rPr>
+          </w:pPr>
+          <w:hyperlink w:anchor="_Toc17115341" w:history="1">
+            <w:r>
+              <w:rPr>
+                <w:rStyle w:val="Hyperlink"/>
+                <w:noProof/>
+              </w:rPr>
+              <w:t>QuarchPy library install</w:t>
+            </w:r>
+            <w:r>
+              <w:rPr>
+                <w:noProof/>
+                <w:webHidden/>
+              </w:rPr>
+              <w:tab/>
+            </w:r>
+            <w:r>
+              <w:rPr>
+                <w:noProof/>
+                <w:webHidden/>
+              </w:rPr>
+              <w:fldChar w:fldCharType="begin"/>
+            </w:r>
+            <w:r>
+              <w:rPr>
+                <w:noProof/>
+                <w:webHidden/>
+              </w:rPr>
+              <w:instrText xml:space="preserve"> PAGEREF _Toc17115341 \h </w:instrText>
+            </w:r>
+            <w:r>
+              <w:rPr>
+                <w:noProof/>
+                <w:webHidden/>
+              </w:rPr>
+            </w:r>
+            <w:r>
+              <w:rPr>
+                <w:noProof/>
+                <w:webHidden/>
+              </w:rPr>
+              <w:fldChar w:fldCharType="separate"/>
+            </w:r>
+            <w:r>
+              <w:rPr>
+                <w:noProof/>
+                <w:webHidden/>
+              </w:rPr>
+              <w:t>6</w:t>
+            </w:r>
+            <w:r>
+              <w:rPr>
+                <w:noProof/>
+                <w:webHidden/>
+              </w:rPr>
+              <w:fldChar w:fldCharType="end"/>
+            </w:r>
+          </w:hyperlink>
+        </w:p>
+        <w:p>
+          <w:pPr>
+            <w:pStyle w:val="TOC2"/>
+            <w:rPr>
+              <w:rFonts w:asciiTheme="minorHAnsi" w:hAnsiTheme="minorHAnsi" w:cstheme="minorBidi"/>
+              <w:noProof/>
+              <w:sz w:val="22"/>
+              <w:szCs w:val="22"/>
+              <w:lang w:val="en-GB" w:eastAsia="en-GB" w:bidi="ar-SA"/>
+            </w:rPr>
+          </w:pPr>
+          <w:hyperlink w:anchor="_Toc17115342" w:history="1">
+            <w:r>
+              <w:rPr>
+                <w:rStyle w:val="Hyperlink"/>
+                <w:noProof/>
+              </w:rPr>
+              <w:t>Linux USB Permissions</w:t>
+            </w:r>
+            <w:r>
+              <w:rPr>
+                <w:noProof/>
+                <w:webHidden/>
+              </w:rPr>
+              <w:tab/>
+            </w:r>
+            <w:r>
+              <w:rPr>
+                <w:noProof/>
+                <w:webHidden/>
+              </w:rPr>
+              <w:fldChar w:fldCharType="begin"/>
+            </w:r>
+            <w:r>
+              <w:rPr>
+                <w:noProof/>
+                <w:webHidden/>
+              </w:rPr>
+              <w:instrText xml:space="preserve"> PAGEREF _Toc17115342 \h </w:instrText>
+            </w:r>
+            <w:r>
+              <w:rPr>
+                <w:noProof/>
+                <w:webHidden/>
+              </w:rPr>
+            </w:r>
+            <w:r>
+              <w:rPr>
+                <w:noProof/>
+                <w:webHidden/>
+              </w:rPr>
+              <w:fldChar w:fldCharType="separate"/>
+            </w:r>
+            <w:r>
+              <w:rPr>
+                <w:noProof/>
+                <w:webHidden/>
+              </w:rPr>
+              <w:t>8</w:t>
             </w:r>
             <w:r>
               <w:rPr>
@@ -958,16 +1179,16 @@
               <w:noProof/>
               <w:sz w:val="22"/>
               <w:szCs w:val="22"/>
-              <w:lang w:bidi="ar-SA"/>
+              <w:lang w:val="en-GB" w:eastAsia="en-GB" w:bidi="ar-SA"/>
             </w:rPr>
           </w:pPr>
-          <w:hyperlink w:anchor="_Toc475542646" w:history="1">
+          <w:hyperlink w:anchor="_Toc17115343" w:history="1">
             <w:r>
               <w:rPr>
                 <w:rStyle w:val="Hyperlink"/>
                 <w:noProof/>
               </w:rPr>
-              <w:t>Provided Examples</w:t>
+              <w:t>Script example run</w:t>
             </w:r>
             <w:r>
               <w:rPr>
@@ -988,7 +1209,7 @@
                 <w:noProof/>
                 <w:webHidden/>
               </w:rPr>
-              <w:instrText xml:space="preserve"> PAGEREF _Toc475542646 \h </w:instrText>
+              <w:instrText xml:space="preserve"> PAGEREF _Toc17115343 \h </w:instrText>
             </w:r>
             <w:r>
               <w:rPr>
@@ -1008,145 +1229,7 @@
                 <w:noProof/>
                 <w:webHidden/>
               </w:rPr>
-              <w:t>12</w:t>
-            </w:r>
-            <w:r>
-              <w:rPr>
-                <w:noProof/>
-                <w:webHidden/>
-              </w:rPr>
-              <w:fldChar w:fldCharType="end"/>
-            </w:r>
-          </w:hyperlink>
-        </w:p>
-        <w:p>
-          <w:pPr>
-            <w:pStyle w:val="TOC2"/>
-            <w:rPr>
-              <w:rFonts w:asciiTheme="minorHAnsi" w:hAnsiTheme="minorHAnsi" w:cstheme="minorBidi"/>
-              <w:noProof/>
-              <w:sz w:val="22"/>
-              <w:szCs w:val="22"/>
-              <w:lang w:bidi="ar-SA"/>
-            </w:rPr>
-          </w:pPr>
-          <w:hyperlink w:anchor="_Toc475542647" w:history="1">
-            <w:r>
-              <w:rPr>
-                <w:rStyle w:val="Hyperlink"/>
-                <w:noProof/>
-              </w:rPr>
-              <w:t>Locating devices</w:t>
-            </w:r>
-            <w:r>
-              <w:rPr>
-                <w:noProof/>
-                <w:webHidden/>
-              </w:rPr>
-              <w:tab/>
-            </w:r>
-            <w:r>
-              <w:rPr>
-                <w:noProof/>
-                <w:webHidden/>
-              </w:rPr>
-              <w:fldChar w:fldCharType="begin"/>
-            </w:r>
-            <w:r>
-              <w:rPr>
-                <w:noProof/>
-                <w:webHidden/>
-              </w:rPr>
-              <w:instrText xml:space="preserve"> PAGEREF _Toc475542647 \h </w:instrText>
-            </w:r>
-            <w:r>
-              <w:rPr>
-                <w:noProof/>
-                <w:webHidden/>
-              </w:rPr>
-            </w:r>
-            <w:r>
-              <w:rPr>
-                <w:noProof/>
-                <w:webHidden/>
-              </w:rPr>
-              <w:fldChar w:fldCharType="separate"/>
-            </w:r>
-            <w:r>
-              <w:rPr>
-                <w:noProof/>
-                <w:webHidden/>
-              </w:rPr>
-              <w:t>12</w:t>
-            </w:r>
-            <w:r>
-              <w:rPr>
-                <w:noProof/>
-                <w:webHidden/>
-              </w:rPr>
-              <w:fldChar w:fldCharType="end"/>
-            </w:r>
-          </w:hyperlink>
-        </w:p>
-        <w:p>
-          <w:pPr>
-            <w:pStyle w:val="TOC2"/>
-            <w:rPr>
-              <w:rFonts w:asciiTheme="minorHAnsi" w:hAnsiTheme="minorHAnsi" w:cstheme="minorBidi"/>
-              <w:noProof/>
-              <w:sz w:val="22"/>
-              <w:szCs w:val="22"/>
-              <w:lang w:bidi="ar-SA"/>
-            </w:rPr>
-          </w:pPr>
-          <w:hyperlink w:anchor="_Toc475542648" w:history="1">
-            <w:r>
-              <w:rPr>
-                <w:rStyle w:val="Hyperlink"/>
-                <w:noProof/>
-              </w:rPr>
-              <w:t>Streaming capture example</w:t>
-            </w:r>
-            <w:r>
-              <w:rPr>
-                <w:noProof/>
-                <w:webHidden/>
-              </w:rPr>
-              <w:tab/>
-            </w:r>
-            <w:r>
-              <w:rPr>
-                <w:noProof/>
-                <w:webHidden/>
-              </w:rPr>
-              <w:fldChar w:fldCharType="begin"/>
-            </w:r>
-            <w:r>
-              <w:rPr>
-                <w:noProof/>
-                <w:webHidden/>
-              </w:rPr>
-              <w:instrText xml:space="preserve"> PAGEREF _Toc475542648 \h </w:instrText>
-            </w:r>
-            <w:r>
-              <w:rPr>
-                <w:noProof/>
-                <w:webHidden/>
-              </w:rPr>
-            </w:r>
-            <w:r>
-              <w:rPr>
-                <w:noProof/>
-                <w:webHidden/>
-              </w:rPr>
-              <w:fldChar w:fldCharType="separate"/>
-            </w:r>
-            <w:r>
-              <w:rPr>
-                <w:noProof/>
-                <w:webHidden/>
-              </w:rPr>
-              <w:t>13</w:t>
+              <w:t>9</w:t>
             </w:r>
             <w:r>
               <w:rPr>
@@ -1166,16 +1249,16 @@
               <w:noProof/>
               <w:sz w:val="22"/>
               <w:szCs w:val="22"/>
-              <w:lang w:bidi="ar-SA"/>
+              <w:lang w:val="en-GB" w:eastAsia="en-GB" w:bidi="ar-SA"/>
             </w:rPr>
           </w:pPr>
-          <w:hyperlink w:anchor="_Toc475542649" w:history="1">
+          <w:hyperlink w:anchor="_Toc17115344" w:history="1">
             <w:r>
               <w:rPr>
                 <w:rStyle w:val="Hyperlink"/>
                 <w:noProof/>
               </w:rPr>
-              <w:t>QIS built in terminal</w:t>
+              <w:t>Customer support from Quarch</w:t>
             </w:r>
             <w:r>
               <w:rPr>
@@ -1196,7 +1279,7 @@
                 <w:noProof/>
                 <w:webHidden/>
               </w:rPr>
-              <w:instrText xml:space="preserve"> PAGEREF _Toc475542649 \h </w:instrText>
+              <w:instrText xml:space="preserve"> PAGEREF _Toc17115344 \h </w:instrText>
             </w:r>
             <w:r>
               <w:rPr>
@@ -1216,147 +1299,7 @@
                 <w:noProof/>
                 <w:webHidden/>
               </w:rPr>
-              <w:t>14</w:t>
-            </w:r>
-            <w:r>
-              <w:rPr>
-                <w:noProof/>
-                <w:webHidden/>
-              </w:rPr>
-              <w:fldChar w:fldCharType="end"/>
-            </w:r>
-          </w:hyperlink>
-        </w:p>
-        <w:p>
-          <w:pPr>
-            <w:pStyle w:val="TOC1"/>
-            <w:rPr>
-              <w:rFonts w:asciiTheme="minorHAnsi" w:hAnsiTheme="minorHAnsi" w:cstheme="minorBidi"/>
-              <w:b w:val="0"/>
-              <w:noProof/>
-              <w:sz w:val="22"/>
-              <w:szCs w:val="22"/>
-              <w:lang w:bidi="ar-SA"/>
-            </w:rPr>
-          </w:pPr>
-          <w:hyperlink w:anchor="_Toc475542650" w:history="1">
-            <w:r>
-              <w:rPr>
-                <w:rStyle w:val="Hyperlink"/>
-                <w:noProof/>
-              </w:rPr>
-              <w:t>QIS remote terminal control</w:t>
-            </w:r>
-            <w:r>
-              <w:rPr>
-                <w:noProof/>
-                <w:webHidden/>
-              </w:rPr>
-              <w:tab/>
-            </w:r>
-            <w:r>
-              <w:rPr>
-                <w:noProof/>
-                <w:webHidden/>
-              </w:rPr>
-              <w:fldChar w:fldCharType="begin"/>
-            </w:r>
-            <w:r>
-              <w:rPr>
-                <w:noProof/>
-                <w:webHidden/>
-              </w:rPr>
-              <w:instrText xml:space="preserve"> PAGEREF _Toc475542650 \h </w:instrText>
-            </w:r>
-            <w:r>
-              <w:rPr>
-                <w:noProof/>
-                <w:webHidden/>
-              </w:rPr>
-            </w:r>
-            <w:r>
-              <w:rPr>
-                <w:noProof/>
-                <w:webHidden/>
-              </w:rPr>
-              <w:fldChar w:fldCharType="separate"/>
-            </w:r>
-            <w:r>
-              <w:rPr>
-                <w:noProof/>
-                <w:webHidden/>
-              </w:rPr>
-              <w:t>18</w:t>
-            </w:r>
-            <w:r>
-              <w:rPr>
-                <w:noProof/>
-                <w:webHidden/>
-              </w:rPr>
-              <w:fldChar w:fldCharType="end"/>
-            </w:r>
-          </w:hyperlink>
-        </w:p>
-        <w:p>
-          <w:pPr>
-            <w:pStyle w:val="TOC1"/>
-            <w:rPr>
-              <w:rFonts w:asciiTheme="minorHAnsi" w:hAnsiTheme="minorHAnsi" w:cstheme="minorBidi"/>
-              <w:b w:val="0"/>
-              <w:noProof/>
-              <w:sz w:val="22"/>
-              <w:szCs w:val="22"/>
-              <w:lang w:bidi="ar-SA"/>
-            </w:rPr>
-          </w:pPr>
-          <w:hyperlink w:anchor="_Toc475542651" w:history="1">
-            <w:r>
-              <w:rPr>
-                <w:rStyle w:val="Hyperlink"/>
-                <w:noProof/>
-              </w:rPr>
-              <w:t>Customer support from Quarch</w:t>
-            </w:r>
-            <w:r>
-              <w:rPr>
-                <w:noProof/>
-                <w:webHidden/>
-              </w:rPr>
-              <w:tab/>
-            </w:r>
-            <w:r>
-              <w:rPr>
-                <w:noProof/>
-                <w:webHidden/>
-              </w:rPr>
-              <w:fldChar w:fldCharType="begin"/>
-            </w:r>
-            <w:r>
-              <w:rPr>
-                <w:noProof/>
-                <w:webHidden/>
-              </w:rPr>
-              <w:instrText xml:space="preserve"> PAGEREF _Toc475542651 \h </w:instrText>
-            </w:r>
-            <w:r>
-              <w:rPr>
-                <w:noProof/>
-                <w:webHidden/>
-              </w:rPr>
-            </w:r>
-            <w:r>
-              <w:rPr>
-                <w:noProof/>
-                <w:webHidden/>
-              </w:rPr>
-              <w:fldChar w:fldCharType="separate"/>
-            </w:r>
-            <w:r>
-              <w:rPr>
-                <w:noProof/>
-                <w:webHidden/>
-              </w:rPr>
-              <w:t>20</w:t>
+              <w:t>11</w:t>
             </w:r>
             <w:r>
               <w:rPr>
@@ -1375,10 +1318,10 @@
               <w:noProof/>
               <w:sz w:val="22"/>
               <w:szCs w:val="22"/>
-              <w:lang w:bidi="ar-SA"/>
+              <w:lang w:val="en-GB" w:eastAsia="en-GB" w:bidi="ar-SA"/>
             </w:rPr>
           </w:pPr>
-          <w:hyperlink w:anchor="_Toc475542652" w:history="1">
+          <w:hyperlink w:anchor="_Toc17115345" w:history="1">
             <w:r>
               <w:rPr>
                 <w:rStyle w:val="Hyperlink"/>
@@ -1405,7 +1348,7 @@
                 <w:noProof/>
                 <w:webHidden/>
               </w:rPr>
-              <w:instrText xml:space="preserve"> PAGEREF _Toc475542652 \h </w:instrText>
+              <w:instrText xml:space="preserve"> PAGEREF _Toc17115345 \h </w:instrText>
             </w:r>
             <w:r>
               <w:rPr>
@@ -1425,7 +1368,7 @@
                 <w:noProof/>
                 <w:webHidden/>
               </w:rPr>
-              <w:t>20</w:t>
+              <w:t>11</w:t>
             </w:r>
             <w:r>
               <w:rPr>
@@ -1444,10 +1387,10 @@
               <w:noProof/>
               <w:sz w:val="22"/>
               <w:szCs w:val="22"/>
-              <w:lang w:bidi="ar-SA"/>
+              <w:lang w:val="en-GB" w:eastAsia="en-GB" w:bidi="ar-SA"/>
             </w:rPr>
           </w:pPr>
-          <w:hyperlink w:anchor="_Toc475542653" w:history="1">
+          <w:hyperlink w:anchor="_Toc17115346" w:history="1">
             <w:r>
               <w:rPr>
                 <w:rStyle w:val="Hyperlink"/>
@@ -1474,7 +1417,7 @@
                 <w:noProof/>
                 <w:webHidden/>
               </w:rPr>
-              <w:instrText xml:space="preserve"> PAGEREF _Toc475542653 \h </w:instrText>
+              <w:instrText xml:space="preserve"> PAGEREF _Toc17115346 \h </w:instrText>
             </w:r>
             <w:r>
               <w:rPr>
@@ -1494,7 +1437,7 @@
                 <w:noProof/>
                 <w:webHidden/>
               </w:rPr>
-              <w:t>20</w:t>
+              <w:t>11</w:t>
             </w:r>
             <w:r>
               <w:rPr>
@@ -1536,7 +1479,7 @@
       <w:pPr>
         <w:pStyle w:val="Heading1"/>
       </w:pPr>
-      <w:bookmarkStart w:id="63" w:name="_Toc475542641"/>
+      <w:bookmarkStart w:id="63" w:name="_Toc17115335"/>
       <w:r>
         <w:lastRenderedPageBreak/>
         <w:t>Introduction</w:t>
@@ -1550,12 +1493,42 @@
     </w:p>
     <w:p>
       <w:r>
-        <w:t>These special cases are described in a set of ‘configuration files’ which are supplied with the quarchpy package.  Using a few simple functions, you can locate the config file for your module and use this to list the full capabilities of the product.</w:t>
-      </w:r>
-    </w:p>
-    <w:p>
-      <w:r>
-        <w:t>This mechanism is used in TestMonkey to provide control over every Quarch module, and is now being released for customer use.</w:t>
+        <w:t xml:space="preserve">These special cases are described in a set of ‘configuration files’ which are supplied with the </w:t>
+      </w:r>
+      <w:proofErr w:type="spellStart"/>
+      <w:r>
+        <w:t>quarchpy</w:t>
+      </w:r>
+      <w:proofErr w:type="spellEnd"/>
+      <w:r>
+        <w:t xml:space="preserve"> package.  Using a few simple functions, you can locate the config file for your module and use this to list the full capabilities of the </w:t>
+      </w:r>
+      <w:r>
+        <w:t>device</w:t>
+      </w:r>
+      <w:r>
+        <w:t>.</w:t>
+      </w:r>
+    </w:p>
+    <w:p>
+      <w:r>
+        <w:t xml:space="preserve">This mechanism is used in </w:t>
+      </w:r>
+      <w:proofErr w:type="spellStart"/>
+      <w:r>
+        <w:t>TestMonkey</w:t>
+      </w:r>
+      <w:proofErr w:type="spellEnd"/>
+      <w:r>
+        <w:t xml:space="preserve"> to provide control over every Quarch </w:t>
+      </w:r>
+      <w:proofErr w:type="gramStart"/>
+      <w:r>
+        <w:t>module, and</w:t>
+      </w:r>
+      <w:proofErr w:type="gramEnd"/>
+      <w:r>
+        <w:t xml:space="preserve"> is now being released for customer use.</w:t>
       </w:r>
     </w:p>
     <w:p>
@@ -1569,14 +1542,24 @@
       <w:r>
         <w:t xml:space="preserve">No additional library installs are required (other than </w:t>
       </w:r>
+      <w:proofErr w:type="spellStart"/>
       <w:r>
         <w:t>quarchpy</w:t>
       </w:r>
+      <w:proofErr w:type="spellEnd"/>
       <w:r>
         <w:t>)</w:t>
       </w:r>
       <w:r>
-        <w:t>. Config files will automatically update with quarchpy, as new modules are released</w:t>
+        <w:t xml:space="preserve">. Config files will automatically update with </w:t>
+      </w:r>
+      <w:proofErr w:type="spellStart"/>
+      <w:r>
+        <w:t>quarchpy</w:t>
+      </w:r>
+      <w:proofErr w:type="spellEnd"/>
+      <w:r>
+        <w:t>, as new modules are released</w:t>
       </w:r>
     </w:p>
     <w:p/>
@@ -1592,10 +1575,12 @@
       <w:pPr>
         <w:pStyle w:val="Heading1"/>
       </w:pPr>
+      <w:bookmarkStart w:id="64" w:name="_Toc17115336"/>
       <w:r>
         <w:lastRenderedPageBreak/>
         <w:t>Requirements</w:t>
       </w:r>
+      <w:bookmarkEnd w:id="64"/>
     </w:p>
     <w:p>
       <w:pPr>
@@ -1609,8 +1594,13 @@
       <w:pPr>
         <w:pStyle w:val="QBulletlist"/>
       </w:pPr>
-      <w:r>
-        <w:t>Quarchpy python package</w:t>
+      <w:proofErr w:type="spellStart"/>
+      <w:r>
+        <w:t>Quarchpy</w:t>
+      </w:r>
+      <w:proofErr w:type="spellEnd"/>
+      <w:r>
+        <w:t xml:space="preserve"> python package</w:t>
       </w:r>
     </w:p>
     <w:p>
@@ -1628,44 +1618,22 @@
       <w:r>
         <w:t>Power and Switch modules are NOT yet supported, but will come soon</w:t>
       </w:r>
-      <w:bookmarkStart w:id="64" w:name="_GoBack"/>
-      <w:bookmarkEnd w:id="64"/>
-    </w:p>
-    <w:p>
-      <w:r>
-        <w:t>HD power modules</w:t>
-      </w:r>
-    </w:p>
-    <w:p>
-      <w:pPr>
-        <w:pStyle w:val="QBulletlist"/>
-      </w:pPr>
-      <w:r>
-        <w:t>QTL1995</w:t>
-      </w:r>
-    </w:p>
-    <w:p>
-      <w:pPr>
-        <w:pStyle w:val="QBulletlist"/>
-      </w:pPr>
-      <w:r>
-        <w:t>QTL1999</w:t>
-      </w:r>
-    </w:p>
-    <w:p>
-      <w:pPr>
-        <w:spacing w:before="0" w:after="160" w:line="259" w:lineRule="auto"/>
-      </w:pPr>
+    </w:p>
+    <w:p>
+      <w:bookmarkStart w:id="65" w:name="_Toc512349227"/>
+      <w:bookmarkStart w:id="66" w:name="_GoBack"/>
+      <w:bookmarkEnd w:id="66"/>
     </w:p>
     <w:p>
       <w:pPr>
         <w:pStyle w:val="Heading2"/>
       </w:pPr>
-      <w:bookmarkStart w:id="65" w:name="_Toc512349227"/>
+      <w:bookmarkStart w:id="67" w:name="_Toc17115337"/>
       <w:r>
         <w:t>Application Note Example Files</w:t>
       </w:r>
       <w:bookmarkEnd w:id="65"/>
+      <w:bookmarkEnd w:id="67"/>
     </w:p>
     <w:p>
       <w:pPr>
@@ -1688,7 +1656,25 @@
           <w:color w:val="000000"/>
           <w:szCs w:val="28"/>
         </w:rPr>
-        <w:t>AN-012.zip</w:t>
+        <w:t>AN-0</w:t>
+      </w:r>
+      <w:r>
+        <w:rPr>
+          <w:b/>
+          <w:bCs/>
+          <w:color w:val="000000"/>
+          <w:szCs w:val="28"/>
+        </w:rPr>
+        <w:t>20</w:t>
+      </w:r>
+      <w:r>
+        <w:rPr>
+          <w:b/>
+          <w:bCs/>
+          <w:color w:val="000000"/>
+          <w:szCs w:val="28"/>
+        </w:rPr>
+        <w:t>.zip</w:t>
       </w:r>
       <w:r>
         <w:rPr>
@@ -1709,19 +1695,7 @@
         <w:rPr>
           <w:b/>
         </w:rPr>
-        <w:t>Qi</w:t>
-      </w:r>
-      <w:r>
-        <w:rPr>
-          <w:b/>
-        </w:rPr>
-        <w:t>s</w:t>
-      </w:r>
-      <w:r>
-        <w:rPr>
-          <w:b/>
-        </w:rPr>
-        <w:t>ListDevices.py</w:t>
+        <w:t>DeviceCapabilities.py</w:t>
       </w:r>
       <w:r>
         <w:rPr>
@@ -1733,199 +1707,7 @@
         <w:rPr>
           <w:rFonts w:ascii="Arial" w:hAnsi="Arial" w:cs="Arial"/>
         </w:rPr>
-        <w:t>Very simple example to connect to QIS and list the power modules that it can access over both USB and LAN.</w:t>
-      </w:r>
-      <w:r>
-        <w:rPr>
-          <w:rFonts w:ascii="Arial" w:hAnsi="Arial" w:cs="Arial"/>
-        </w:rPr>
-        <w:t xml:space="preserve">  This is a useful check that everything is installed, connected and working correctly.</w:t>
-      </w:r>
-    </w:p>
-    <w:p>
-      <w:pPr>
-        <w:pStyle w:val="Code"/>
-        <w:rPr>
-          <w:rFonts w:ascii="Arial" w:hAnsi="Arial" w:cs="Arial"/>
-        </w:rPr>
-      </w:pPr>
-      <w:r>
-        <w:rPr>
-          <w:b/>
-        </w:rPr>
-        <w:t>QisStreamExample.py</w:t>
-      </w:r>
-      <w:r>
-        <w:rPr>
-          <w:rFonts w:ascii="Arial" w:hAnsi="Arial" w:cs="Arial"/>
-        </w:rPr>
-        <w:br/>
-      </w:r>
-      <w:r>
-        <w:rPr>
-          <w:rFonts w:ascii="Arial" w:hAnsi="Arial" w:cs="Arial"/>
-        </w:rPr>
-        <w:t>A set of simple examples to stream data into a file, demonstrating the various features of streaming</w:t>
-      </w:r>
-    </w:p>
-    <w:p>
-      <w:pPr>
-        <w:spacing w:before="0" w:after="160" w:line="259" w:lineRule="auto"/>
-        <w:rPr>
-          <w:rFonts w:cs="Arial"/>
-        </w:rPr>
-      </w:pPr>
-      <w:r>
-        <w:rPr>
-          <w:rStyle w:val="CodeChar"/>
-          <w:b/>
-        </w:rPr>
-        <w:t>QisMultiStreamExample.py</w:t>
-      </w:r>
-      <w:r>
-        <w:rPr>
-          <w:rStyle w:val="CodeChar"/>
-          <w:b/>
-        </w:rPr>
-        <w:br/>
-      </w:r>
-      <w:r>
-        <w:rPr>
-          <w:rFonts w:cs="Arial"/>
-        </w:rPr>
-        <w:t>Examples of starting and stopping streams multiple times in a single script.</w:t>
-      </w:r>
-    </w:p>
-    <w:p>
-      <w:pPr>
-        <w:spacing w:before="0" w:after="160" w:line="259" w:lineRule="auto"/>
-        <w:rPr>
-          <w:rFonts w:cs="Arial"/>
-        </w:rPr>
-      </w:pPr>
-      <w:r>
-        <w:rPr>
-          <w:rStyle w:val="CodeChar"/>
-          <w:b/>
-        </w:rPr>
-        <w:t>QisStream</w:t>
-      </w:r>
-      <w:r>
-        <w:rPr>
-          <w:rStyle w:val="CodeChar"/>
-          <w:b/>
-        </w:rPr>
-        <w:t>x6</w:t>
-      </w:r>
-      <w:r>
-        <w:rPr>
-          <w:rStyle w:val="CodeChar"/>
-          <w:b/>
-        </w:rPr>
-        <w:t>Example.py</w:t>
-      </w:r>
-      <w:r>
-        <w:rPr>
-          <w:rStyle w:val="CodeChar"/>
-          <w:b/>
-        </w:rPr>
-        <w:br/>
-      </w:r>
-      <w:r>
-        <w:rPr>
-          <w:rFonts w:cs="Arial"/>
-        </w:rPr>
-        <w:t>This e</w:t>
-      </w:r>
-      <w:r>
-        <w:rPr>
-          <w:rFonts w:cs="Arial"/>
-        </w:rPr>
-        <w:t xml:space="preserve">xample </w:t>
-      </w:r>
-      <w:r>
-        <w:rPr>
-          <w:rFonts w:cs="Arial"/>
-        </w:rPr>
-        <w:t>connects to</w:t>
-      </w:r>
-      <w:r>
-        <w:rPr>
-          <w:rFonts w:cs="Arial"/>
-        </w:rPr>
-        <w:t xml:space="preserve"> each port on a QTL1995 6 port power module and streaming data from all ports at the same time</w:t>
-      </w:r>
-      <w:r>
-        <w:rPr>
-          <w:rFonts w:cs="Arial"/>
-        </w:rPr>
-        <w:t>.</w:t>
-      </w:r>
-    </w:p>
-    <w:p>
-      <w:pPr>
-        <w:spacing w:before="0" w:after="160" w:line="259" w:lineRule="auto"/>
-        <w:rPr>
-          <w:rFonts w:cs="Arial"/>
-        </w:rPr>
-      </w:pPr>
-      <w:r>
-        <w:rPr>
-          <w:rFonts w:cs="Arial"/>
-        </w:rPr>
-        <w:t>Stream data is stored as easy to parse text data, and split into separate files for each module.</w:t>
-      </w:r>
-    </w:p>
-    <w:p>
-      <w:pPr>
-        <w:spacing w:before="0" w:after="160" w:line="259" w:lineRule="auto"/>
-        <w:rPr>
-          <w:rFonts w:cs="Arial"/>
-        </w:rPr>
-      </w:pPr>
-      <w:r>
-        <w:rPr>
-          <w:rFonts w:cs="Arial"/>
-        </w:rPr>
-        <w:t xml:space="preserve">While </w:t>
-      </w:r>
-      <w:r>
-        <w:rPr>
-          <w:rFonts w:cs="Arial"/>
-        </w:rPr>
-        <w:t>streaming</w:t>
-      </w:r>
-      <w:r>
-        <w:rPr>
-          <w:rFonts w:cs="Arial"/>
-        </w:rPr>
-        <w:t>, the terminal screen continues to show an overview of the power consumption</w:t>
-      </w:r>
-      <w:r>
-        <w:rPr>
-          <w:rFonts w:cs="Arial"/>
-        </w:rPr>
-        <w:t>.</w:t>
-      </w:r>
-    </w:p>
-    <w:p>
-      <w:pPr>
-        <w:spacing w:before="0" w:after="160" w:line="259" w:lineRule="auto"/>
-        <w:rPr>
-          <w:rFonts w:cs="Arial"/>
-        </w:rPr>
-      </w:pPr>
-      <w:r>
-        <w:rPr>
-          <w:rFonts w:cs="Arial"/>
-        </w:rPr>
-        <w:t xml:space="preserve">Before running, you will need to </w:t>
-      </w:r>
-      <w:r>
-        <w:rPr>
-          <w:rFonts w:cs="Arial"/>
-        </w:rPr>
-        <w:t>set the ID of your own modules at the top of the script</w:t>
+        <w:t>Simple example, showing how to link the module with the correct configuration file then print out the major parts of the capabilities to the terminal</w:t>
       </w:r>
     </w:p>
     <w:p>
@@ -1951,7 +1733,6 @@
           <w:szCs w:val="32"/>
         </w:rPr>
       </w:pPr>
-      <w:bookmarkStart w:id="66" w:name="_Toc475542643"/>
       <w:r>
         <w:br w:type="page"/>
       </w:r>
@@ -1960,21 +1741,24 @@
       <w:pPr>
         <w:pStyle w:val="Heading1"/>
       </w:pPr>
+      <w:bookmarkStart w:id="68" w:name="_Toc17115338"/>
       <w:r>
         <w:lastRenderedPageBreak/>
         <w:t>Installation and setup</w:t>
       </w:r>
-      <w:bookmarkEnd w:id="66"/>
+      <w:bookmarkEnd w:id="68"/>
     </w:p>
     <w:p>
       <w:pPr>
         <w:pStyle w:val="Heading2"/>
       </w:pPr>
-      <w:bookmarkStart w:id="67" w:name="_Toc512349229"/>
+      <w:bookmarkStart w:id="69" w:name="_Toc512349229"/>
+      <w:bookmarkStart w:id="70" w:name="_Toc17115339"/>
       <w:r>
         <w:t>Quarch USB Driver install</w:t>
       </w:r>
-      <w:bookmarkEnd w:id="67"/>
+      <w:bookmarkEnd w:id="69"/>
+      <w:bookmarkEnd w:id="70"/>
     </w:p>
     <w:p>
       <w:r>
@@ -2000,11 +1784,18 @@
       <w:pPr>
         <w:pStyle w:val="Heading2"/>
       </w:pPr>
-      <w:bookmarkStart w:id="68" w:name="_Toc512349230"/>
-      <w:r>
-        <w:t>Python install</w:t>
-      </w:r>
-      <w:bookmarkEnd w:id="68"/>
+      <w:bookmarkStart w:id="71" w:name="_Toc512349230"/>
+      <w:bookmarkStart w:id="72" w:name="_Toc17115340"/>
+      <w:r>
+        <w:t xml:space="preserve">Python </w:t>
+      </w:r>
+      <w:proofErr w:type="gramStart"/>
+      <w:r>
+        <w:t>install</w:t>
+      </w:r>
+      <w:bookmarkEnd w:id="71"/>
+      <w:bookmarkEnd w:id="72"/>
+      <w:proofErr w:type="gramEnd"/>
     </w:p>
     <w:p>
       <w:r>
@@ -2046,7 +1837,15 @@
         <w:t xml:space="preserve">it is helpful to </w:t>
       </w:r>
       <w:r>
-        <w:t>make sure the Python installation directory and PythonXX\Scripts are included in the PATH environment variable. See</w:t>
+        <w:t xml:space="preserve">make sure the Python installation directory and </w:t>
+      </w:r>
+      <w:proofErr w:type="spellStart"/>
+      <w:r>
+        <w:t>PythonXX</w:t>
+      </w:r>
+      <w:proofErr w:type="spellEnd"/>
+      <w:r>
+        <w:t>\Scripts are included in the PATH environment variable. See</w:t>
       </w:r>
       <w:r>
         <w:t>:</w:t>
@@ -2066,11 +1865,18 @@
       <w:pPr>
         <w:pStyle w:val="Heading2"/>
       </w:pPr>
-      <w:bookmarkStart w:id="69" w:name="_Toc512349231"/>
-      <w:r>
-        <w:t>QuarchPy library install</w:t>
-      </w:r>
-      <w:bookmarkEnd w:id="69"/>
+      <w:bookmarkStart w:id="73" w:name="_Toc512349231"/>
+      <w:bookmarkStart w:id="74" w:name="_Toc17115341"/>
+      <w:proofErr w:type="spellStart"/>
+      <w:r>
+        <w:t>QuarchPy</w:t>
+      </w:r>
+      <w:proofErr w:type="spellEnd"/>
+      <w:r>
+        <w:t xml:space="preserve"> library install</w:t>
+      </w:r>
+      <w:bookmarkEnd w:id="73"/>
+      <w:bookmarkEnd w:id="74"/>
     </w:p>
     <w:p>
       <w:r>
@@ -2078,8 +1884,13 @@
       </w:r>
     </w:p>
     <w:p>
-      <w:r>
-        <w:t>QuarchPy includes the latest version of QIS, so no additional install is required</w:t>
+      <w:proofErr w:type="spellStart"/>
+      <w:r>
+        <w:t>QuarchPy</w:t>
+      </w:r>
+      <w:proofErr w:type="spellEnd"/>
+      <w:r>
+        <w:t xml:space="preserve"> includes the latest version of QIS, so no additional install is required</w:t>
       </w:r>
     </w:p>
     <w:p>
@@ -2106,8 +1917,16 @@
         <w:rPr>
           <w:b/>
         </w:rPr>
-        <w:t>&gt;pip install quarchpy</w:t>
-      </w:r>
+        <w:t xml:space="preserve">&gt;pip install </w:t>
+      </w:r>
+      <w:proofErr w:type="spellStart"/>
+      <w:r>
+        <w:rPr>
+          <w:b/>
+        </w:rPr>
+        <w:t>quarchpy</w:t>
+      </w:r>
+      <w:proofErr w:type="spellEnd"/>
     </w:p>
     <w:p>
       <w:r>
@@ -2125,8 +1944,30 @@
         <w:rPr>
           <w:b/>
         </w:rPr>
-        <w:t>&gt;python –m pip install quarchpy</w:t>
-      </w:r>
+        <w:t xml:space="preserve">&gt;python –m pip </w:t>
+      </w:r>
+      <w:proofErr w:type="gramStart"/>
+      <w:r>
+        <w:rPr>
+          <w:b/>
+        </w:rPr>
+        <w:t>install</w:t>
+      </w:r>
+      <w:proofErr w:type="gramEnd"/>
+      <w:r>
+        <w:rPr>
+          <w:b/>
+        </w:rPr>
+        <w:t xml:space="preserve"> </w:t>
+      </w:r>
+      <w:proofErr w:type="spellStart"/>
+      <w:r>
+        <w:rPr>
+          <w:b/>
+        </w:rPr>
+        <w:t>quarchpy</w:t>
+      </w:r>
+      <w:proofErr w:type="spellEnd"/>
     </w:p>
     <w:p>
       <w:pPr>
@@ -2152,8 +1993,24 @@
         <w:rPr>
           <w:b/>
         </w:rPr>
-        <w:t>&gt;pip install quarchpy .</w:t>
-      </w:r>
+        <w:t xml:space="preserve">&gt;pip install </w:t>
+      </w:r>
+      <w:proofErr w:type="spellStart"/>
+      <w:proofErr w:type="gramStart"/>
+      <w:r>
+        <w:rPr>
+          <w:b/>
+        </w:rPr>
+        <w:t>quarchpy</w:t>
+      </w:r>
+      <w:proofErr w:type="spellEnd"/>
+      <w:r>
+        <w:rPr>
+          <w:b/>
+        </w:rPr>
+        <w:t xml:space="preserve"> .</w:t>
+      </w:r>
+      <w:proofErr w:type="gramEnd"/>
     </w:p>
     <w:p>
       <w:r>
@@ -2171,8 +2028,24 @@
         <w:rPr>
           <w:b/>
         </w:rPr>
-        <w:t>&gt;python –m pip install quarchpy .</w:t>
-      </w:r>
+        <w:t xml:space="preserve">&gt;python –m pip install </w:t>
+      </w:r>
+      <w:proofErr w:type="spellStart"/>
+      <w:proofErr w:type="gramStart"/>
+      <w:r>
+        <w:rPr>
+          <w:b/>
+        </w:rPr>
+        <w:t>quarchpy</w:t>
+      </w:r>
+      <w:proofErr w:type="spellEnd"/>
+      <w:r>
+        <w:rPr>
+          <w:b/>
+        </w:rPr>
+        <w:t xml:space="preserve"> .</w:t>
+      </w:r>
+      <w:proofErr w:type="gramEnd"/>
     </w:p>
     <w:p>
       <w:pPr>
@@ -2185,7 +2058,33 @@
     </w:p>
     <w:p>
       <w:r>
-        <w:t>If you already have QuarchPy installed, you will get a failure message.  If you want to upgrade to a new version, you need to add the ‘--upgrade’ command:</w:t>
+        <w:t xml:space="preserve">If you already have </w:t>
+      </w:r>
+      <w:proofErr w:type="spellStart"/>
+      <w:r>
+        <w:t>QuarchPy</w:t>
+      </w:r>
+      <w:proofErr w:type="spellEnd"/>
+      <w:r>
+        <w:t xml:space="preserve"> installed, you will get a failure message.  If </w:t>
+      </w:r>
+      <w:r>
+        <w:t>will need</w:t>
+      </w:r>
+      <w:r>
+        <w:t xml:space="preserve"> to upgrade to </w:t>
+      </w:r>
+      <w:r>
+        <w:t>the</w:t>
+      </w:r>
+      <w:r>
+        <w:t xml:space="preserve"> </w:t>
+      </w:r>
+      <w:r>
+        <w:t>latest</w:t>
+      </w:r>
+      <w:r>
+        <w:t xml:space="preserve"> version, you need to add the ‘--upgrade’ command:</w:t>
       </w:r>
     </w:p>
     <w:p>
@@ -2199,8 +2098,16 @@
         <w:rPr>
           <w:b/>
         </w:rPr>
-        <w:t>&gt;pip install --upgrade quarchpy</w:t>
-      </w:r>
+        <w:t xml:space="preserve">&gt;pip install --upgrade </w:t>
+      </w:r>
+      <w:proofErr w:type="spellStart"/>
+      <w:r>
+        <w:rPr>
+          <w:b/>
+        </w:rPr>
+        <w:t>quarchpy</w:t>
+      </w:r>
+      <w:proofErr w:type="spellEnd"/>
     </w:p>
     <w:p>
       <w:r>
@@ -2209,91 +2116,9 @@
     </w:p>
     <w:p>
       <w:pPr>
-        <w:ind w:left="1440"/>
-      </w:pPr>
-    </w:p>
-    <w:p>
-      <w:pPr>
-        <w:pStyle w:val="Heading2"/>
-      </w:pPr>
-      <w:bookmarkStart w:id="70" w:name="_Toc512349233"/>
-      <w:r>
-        <w:t>Java install</w:t>
-      </w:r>
-    </w:p>
-    <w:p>
-      <w:pPr>
-        <w:pStyle w:val="QNumberedlist"/>
-        <w:numPr>
-          <w:ilvl w:val="0"/>
-          <w:numId w:val="0"/>
-        </w:numPr>
-        <w:ind w:left="567" w:hanging="567"/>
-      </w:pPr>
-      <w:r>
-        <w:t>Check that the Java JRE is installed</w:t>
-      </w:r>
-    </w:p>
-    <w:p>
-      <w:pPr>
         <w:spacing w:before="0" w:after="160" w:line="259" w:lineRule="auto"/>
       </w:pPr>
-      <w:r>
-        <w:t>You can find install instructions and files here:</w:t>
-      </w:r>
-      <w:r>
-        <w:br/>
-      </w:r>
-      <w:hyperlink r:id="rId12" w:history="1">
-        <w:r>
-          <w:rPr>
-            <w:rStyle w:val="Hyperlink"/>
-          </w:rPr>
-          <w:t>http://www.oracle.com/technetwork/java/javase/downloads/index.html</w:t>
-        </w:r>
-      </w:hyperlink>
-    </w:p>
-    <w:p>
-      <w:pPr>
-        <w:pStyle w:val="Heading2"/>
-      </w:pPr>
-      <w:r>
-        <w:t>QIS install</w:t>
-      </w:r>
-    </w:p>
-    <w:p>
-      <w:pPr>
-        <w:spacing w:before="0" w:after="160" w:line="259" w:lineRule="auto"/>
-      </w:pPr>
-      <w:r>
-        <w:t>The latest version of QIS is automatically downloaded as part of the QuarchPy, so you don’t need to do anything else.</w:t>
-      </w:r>
-    </w:p>
-    <w:p>
-      <w:pPr>
-        <w:spacing w:before="0" w:after="160" w:line="259" w:lineRule="auto"/>
-      </w:pPr>
-      <w:r>
-        <w:t>If you want to add QIS to a remote PC, you can download It direct from our website.  To run QIS on the remote PC just download the package and run the .jar file.</w:t>
-      </w:r>
-    </w:p>
-    <w:p>
-      <w:pPr>
-        <w:spacing w:before="0" w:after="160" w:line="259" w:lineRule="auto"/>
-      </w:pPr>
-      <w:hyperlink r:id="rId13" w:history="1">
-        <w:r>
-          <w:rPr>
-            <w:rStyle w:val="Hyperlink"/>
-          </w:rPr>
-          <w:t>https://quarch.com/products/quarch-instrument-server</w:t>
-        </w:r>
-      </w:hyperlink>
-    </w:p>
-    <w:p>
-      <w:pPr>
-        <w:spacing w:before="0" w:after="160" w:line="259" w:lineRule="auto"/>
-      </w:pPr>
+      <w:bookmarkStart w:id="75" w:name="_Toc512349233"/>
     </w:p>
     <w:p>
       <w:pPr>
@@ -2314,11 +2139,13 @@
       <w:pPr>
         <w:pStyle w:val="Heading2"/>
       </w:pPr>
+      <w:bookmarkStart w:id="76" w:name="_Toc17115342"/>
       <w:r>
         <w:lastRenderedPageBreak/>
         <w:t>Linux USB Permissions</w:t>
       </w:r>
-      <w:bookmarkEnd w:id="70"/>
+      <w:bookmarkEnd w:id="75"/>
+      <w:bookmarkEnd w:id="76"/>
     </w:p>
     <w:p>
       <w:pPr>
@@ -2329,15 +2156,32 @@
         </w:rPr>
       </w:pPr>
       <w:r>
-        <w:t xml:space="preserve">Linux systems require administrative rights to run python scripts for modules connected via USB. You can do that by running your script as root (sudo command) or changing the default USB permissions. This is done by creating a text file called </w:t>
+        <w:t>Linux systems require administrative rights to run python scripts for modules connected via USB. You can do that by running your script as root (</w:t>
+      </w:r>
+      <w:proofErr w:type="spellStart"/>
+      <w:r>
+        <w:t>sudo</w:t>
+      </w:r>
+      <w:proofErr w:type="spellEnd"/>
+      <w:r>
+        <w:t xml:space="preserve"> command) or changing the default USB permissions. This is done by creating a text file called </w:t>
       </w:r>
       <w:r>
         <w:rPr>
           <w:rStyle w:val="CodeChar"/>
           <w:b/>
         </w:rPr>
-        <w:t>Quarch-permissions-usb.rules</w:t>
-      </w:r>
+        <w:t>Quarch-permissions-</w:t>
+      </w:r>
+      <w:proofErr w:type="spellStart"/>
+      <w:r>
+        <w:rPr>
+          <w:rStyle w:val="CodeChar"/>
+          <w:b/>
+        </w:rPr>
+        <w:t>usb.rules</w:t>
+      </w:r>
+      <w:proofErr w:type="spellEnd"/>
     </w:p>
     <w:p>
       <w:pPr>
@@ -2352,7 +2196,28 @@
         <w:pStyle w:val="Note"/>
       </w:pPr>
       <w:r>
-        <w:t>SUBSYSTEM == “usb”, ATTRS{idVendor}==”16d0”, MODE=”0666”</w:t>
+        <w:t>SUBSYSTEM == “</w:t>
+      </w:r>
+      <w:proofErr w:type="spellStart"/>
+      <w:r>
+        <w:t>usb</w:t>
+      </w:r>
+      <w:proofErr w:type="spellEnd"/>
+      <w:r>
+        <w:t xml:space="preserve">”, </w:t>
+      </w:r>
+      <w:proofErr w:type="gramStart"/>
+      <w:r>
+        <w:t>ATTRS{</w:t>
+      </w:r>
+      <w:proofErr w:type="spellStart"/>
+      <w:proofErr w:type="gramEnd"/>
+      <w:r>
+        <w:t>idVendor</w:t>
+      </w:r>
+      <w:proofErr w:type="spellEnd"/>
+      <w:r>
+        <w:t>}==”16d0”, MODE=”0666”</w:t>
       </w:r>
     </w:p>
     <w:p>
@@ -2360,7 +2225,28 @@
         <w:pStyle w:val="Note"/>
       </w:pPr>
       <w:r>
-        <w:t>SUBSYSTEM == “usb_device”, ATTRS{idVendor}==”16d0”, MODE=”0666”</w:t>
+        <w:t>SUBSYSTEM == “</w:t>
+      </w:r>
+      <w:proofErr w:type="spellStart"/>
+      <w:r>
+        <w:t>usb_device</w:t>
+      </w:r>
+      <w:proofErr w:type="spellEnd"/>
+      <w:r>
+        <w:t xml:space="preserve">”, </w:t>
+      </w:r>
+      <w:proofErr w:type="gramStart"/>
+      <w:r>
+        <w:t>ATTRS{</w:t>
+      </w:r>
+      <w:proofErr w:type="spellStart"/>
+      <w:proofErr w:type="gramEnd"/>
+      <w:r>
+        <w:t>idVendor</w:t>
+      </w:r>
+      <w:proofErr w:type="spellEnd"/>
+      <w:r>
+        <w:t>}==”16d0”, MODE=”0666”</w:t>
       </w:r>
     </w:p>
     <w:p>
@@ -2376,7 +2262,28 @@
         <w:pStyle w:val="Note"/>
       </w:pPr>
       <w:r>
-        <w:t>SUBSYSTEM == “usb”, ATTRS{idVendor}==”16d0”, GROUP=”users”, MODE=”0666”</w:t>
+        <w:t>SUBSYSTEM == “</w:t>
+      </w:r>
+      <w:proofErr w:type="spellStart"/>
+      <w:r>
+        <w:t>usb</w:t>
+      </w:r>
+      <w:proofErr w:type="spellEnd"/>
+      <w:r>
+        <w:t xml:space="preserve">”, </w:t>
+      </w:r>
+      <w:proofErr w:type="gramStart"/>
+      <w:r>
+        <w:t>ATTRS{</w:t>
+      </w:r>
+      <w:proofErr w:type="spellStart"/>
+      <w:proofErr w:type="gramEnd"/>
+      <w:r>
+        <w:t>idVendor</w:t>
+      </w:r>
+      <w:proofErr w:type="spellEnd"/>
+      <w:r>
+        <w:t>}==”16d0”, GROUP=”users”, MODE=”0666”</w:t>
       </w:r>
     </w:p>
     <w:p>
@@ -2384,7 +2291,28 @@
         <w:pStyle w:val="Note"/>
       </w:pPr>
       <w:r>
-        <w:t>SUBSYSTEM == “usb_device”, ATTRS{idVendor}==”16d0”, GROUP=”users”, MODE=”0666”</w:t>
+        <w:t>SUBSYSTEM == “</w:t>
+      </w:r>
+      <w:proofErr w:type="spellStart"/>
+      <w:r>
+        <w:t>usb_device</w:t>
+      </w:r>
+      <w:proofErr w:type="spellEnd"/>
+      <w:r>
+        <w:t xml:space="preserve">”, </w:t>
+      </w:r>
+      <w:proofErr w:type="gramStart"/>
+      <w:r>
+        <w:t>ATTRS{</w:t>
+      </w:r>
+      <w:proofErr w:type="spellStart"/>
+      <w:proofErr w:type="gramEnd"/>
+      <w:r>
+        <w:t>idVendor</w:t>
+      </w:r>
+      <w:proofErr w:type="spellEnd"/>
+      <w:r>
+        <w:t>}==”16d0”, GROUP=”users”, MODE=”0666”</w:t>
       </w:r>
     </w:p>
     <w:p>
@@ -2392,8 +2320,31 @@
         <w:pStyle w:val="Note"/>
       </w:pPr>
       <w:r>
-        <w:t>This file needs to be placed in /etc/udev/rules.d</w:t>
-      </w:r>
+        <w:t>This file needs to be placed in /</w:t>
+      </w:r>
+      <w:proofErr w:type="spellStart"/>
+      <w:r>
+        <w:t>etc</w:t>
+      </w:r>
+      <w:proofErr w:type="spellEnd"/>
+      <w:r>
+        <w:t>/</w:t>
+      </w:r>
+      <w:proofErr w:type="spellStart"/>
+      <w:r>
+        <w:t>udev</w:t>
+      </w:r>
+      <w:proofErr w:type="spellEnd"/>
+      <w:r>
+        <w:t>/</w:t>
+      </w:r>
+      <w:proofErr w:type="spellStart"/>
+      <w:proofErr w:type="gramStart"/>
+      <w:r>
+        <w:t>rules.d</w:t>
+      </w:r>
+      <w:proofErr w:type="spellEnd"/>
+      <w:proofErr w:type="gramEnd"/>
     </w:p>
     <w:p>
       <w:pPr>
@@ -2414,7 +2365,35 @@
         <w:rPr>
           <w:b/>
         </w:rPr>
-        <w:t xml:space="preserve">&gt;sudo udevadm control -reload </w:t>
+        <w:t>&gt;</w:t>
+      </w:r>
+      <w:proofErr w:type="spellStart"/>
+      <w:r>
+        <w:rPr>
+          <w:b/>
+        </w:rPr>
+        <w:t>sudo</w:t>
+      </w:r>
+      <w:proofErr w:type="spellEnd"/>
+      <w:r>
+        <w:rPr>
+          <w:b/>
+        </w:rPr>
+        <w:t xml:space="preserve"> </w:t>
+      </w:r>
+      <w:proofErr w:type="spellStart"/>
+      <w:r>
+        <w:rPr>
+          <w:b/>
+        </w:rPr>
+        <w:t>udevadm</w:t>
+      </w:r>
+      <w:proofErr w:type="spellEnd"/>
+      <w:r>
+        <w:rPr>
+          <w:b/>
+        </w:rPr>
+        <w:t xml:space="preserve"> control -reload </w:t>
       </w:r>
     </w:p>
     <w:p>
@@ -2451,12 +2430,14 @@
     </w:p>
     <w:p>
       <w:pPr>
-        <w:pStyle w:val="Heading2"/>
-      </w:pPr>
+        <w:pStyle w:val="Heading1"/>
+      </w:pPr>
+      <w:bookmarkStart w:id="77" w:name="_Toc17115343"/>
       <w:r>
         <w:lastRenderedPageBreak/>
-        <w:t>Test the installation</w:t>
-      </w:r>
+        <w:t>Script example run</w:t>
+      </w:r>
+      <w:bookmarkEnd w:id="77"/>
     </w:p>
     <w:p>
       <w:pPr>
@@ -2486,1296 +2467,42 @@
         <w:t>python</w:t>
       </w:r>
       <w:r>
-        <w:t xml:space="preserve"> QisListDevices.py</w:t>
+        <w:t xml:space="preserve"> </w:t>
+      </w:r>
+      <w:r>
+        <w:t>DeviceCapabilities.py</w:t>
       </w:r>
     </w:p>
     <w:p>
       <w:pPr>
         <w:ind w:left="720"/>
       </w:pPr>
-      <w:r>
-        <w:t>Below we can see that three devices were found, one local XLC module on USB and two remo</w:t>
-      </w:r>
-      <w:r>
-        <w:t>t</w:t>
-      </w:r>
-      <w:r>
-        <w:t>e devices on LAN.</w:t>
+      <w:proofErr w:type="gramStart"/>
+      <w:r>
+        <w:t>First</w:t>
+      </w:r>
+      <w:proofErr w:type="gramEnd"/>
+      <w:r>
+        <w:t xml:space="preserve"> we are asked to select a module to connect to.  Only Torridon breaker/hot-swap modules are currently supported</w:t>
       </w:r>
     </w:p>
     <w:p>
       <w:pPr>
         <w:pStyle w:val="Centredimage"/>
-      </w:pPr>
+        <w:tabs>
+          <w:tab w:val="left" w:pos="825"/>
+        </w:tabs>
+        <w:jc w:val="left"/>
+      </w:pPr>
+      <w:r>
+        <w:tab/>
+      </w:r>
       <w:r>
         <w:drawing>
-          <wp:inline distT="0" distB="0" distL="0" distR="0" wp14:anchorId="790BCF9F" wp14:editId="5528F116">
-            <wp:extent cx="5730974" cy="2997200"/>
-            <wp:effectExtent l="0" t="0" r="3175" b="0"/>
-            <wp:docPr id="3" name="Picture 3"/>
-            <wp:cNvGraphicFramePr>
-              <a:graphicFrameLocks xmlns:a="http://schemas.openxmlformats.org/drawingml/2006/main" noChangeAspect="1"/>
-            </wp:cNvGraphicFramePr>
-            <a:graphic xmlns:a="http://schemas.openxmlformats.org/drawingml/2006/main">
-              <a:graphicData uri="http://schemas.openxmlformats.org/drawingml/2006/picture">
-                <pic:pic xmlns:pic="http://schemas.openxmlformats.org/drawingml/2006/picture">
-                  <pic:nvPicPr>
-                    <pic:cNvPr id="3" name="BasicScan.png"/>
-                    <pic:cNvPicPr/>
-                  </pic:nvPicPr>
-                  <pic:blipFill>
-                    <a:blip r:embed="rId14">
-                      <a:extLst>
-                        <a:ext uri="{28A0092B-C50C-407E-A947-70E740481C1C}">
-                          <a14:useLocalDpi xmlns:a14="http://schemas.microsoft.com/office/drawing/2010/main" val="0"/>
-                        </a:ext>
-                      </a:extLst>
-                    </a:blip>
-                    <a:stretch>
-                      <a:fillRect/>
-                    </a:stretch>
-                  </pic:blipFill>
-                  <pic:spPr>
-                    <a:xfrm>
-                      <a:off x="0" y="0"/>
-                      <a:ext cx="5730974" cy="2997200"/>
-                    </a:xfrm>
-                    <a:prstGeom prst="rect">
-                      <a:avLst/>
-                    </a:prstGeom>
-                  </pic:spPr>
-                </pic:pic>
-              </a:graphicData>
-            </a:graphic>
-          </wp:inline>
-        </w:drawing>
-      </w:r>
-    </w:p>
-    <w:p>
-      <w:pPr>
-        <w:spacing w:before="0" w:after="160" w:line="259" w:lineRule="auto"/>
-      </w:pPr>
-      <w:r>
-        <w:tab/>
-      </w:r>
-      <w:r>
-        <w:tab/>
-      </w:r>
-    </w:p>
-    <w:p>
-      <w:pPr>
-        <w:spacing w:before="0" w:after="160" w:line="259" w:lineRule="auto"/>
-        <w:ind w:firstLine="720"/>
-      </w:pPr>
-      <w:r>
-        <w:t xml:space="preserve">If QIS </w:t>
-      </w:r>
-      <w:r>
-        <w:t xml:space="preserve">did not run correctly, or is not accessible </w:t>
-      </w:r>
-      <w:r>
-        <w:t>you instead will see:</w:t>
-      </w:r>
-    </w:p>
-    <w:p>
-      <w:pPr>
-        <w:spacing w:before="0" w:after="160" w:line="259" w:lineRule="auto"/>
-        <w:ind w:left="284"/>
-        <w:rPr>
-          <w:rFonts w:eastAsiaTheme="minorEastAsia" w:cs="Arial"/>
-          <w:color w:val="auto"/>
-          <w:szCs w:val="24"/>
-          <w:lang w:bidi="en-US"/>
-        </w:rPr>
-      </w:pPr>
-      <w:r>
-        <w:rPr>
-          <w:rFonts w:eastAsiaTheme="minorEastAsia" w:cs="Arial"/>
-          <w:noProof/>
-          <w:color w:val="auto"/>
-          <w:szCs w:val="24"/>
-          <w:lang w:val="en-GB" w:eastAsia="en-GB"/>
-        </w:rPr>
-        <w:drawing>
-          <wp:inline distT="0" distB="0" distL="0" distR="0" wp14:anchorId="1EB5A93E" wp14:editId="3A2A779B">
-            <wp:extent cx="5731510" cy="2997200"/>
-            <wp:effectExtent l="0" t="0" r="2540" b="0"/>
-            <wp:docPr id="17" name="Picture 17"/>
-            <wp:cNvGraphicFramePr>
-              <a:graphicFrameLocks xmlns:a="http://schemas.openxmlformats.org/drawingml/2006/main" noChangeAspect="1"/>
-            </wp:cNvGraphicFramePr>
-            <a:graphic xmlns:a="http://schemas.openxmlformats.org/drawingml/2006/main">
-              <a:graphicData uri="http://schemas.openxmlformats.org/drawingml/2006/picture">
-                <pic:pic xmlns:pic="http://schemas.openxmlformats.org/drawingml/2006/picture">
-                  <pic:nvPicPr>
-                    <pic:cNvPr id="17" name="QlocateFail.png"/>
-                    <pic:cNvPicPr/>
-                  </pic:nvPicPr>
-                  <pic:blipFill>
-                    <a:blip r:embed="rId15">
-                      <a:extLst>
-                        <a:ext uri="{28A0092B-C50C-407E-A947-70E740481C1C}">
-                          <a14:useLocalDpi xmlns:a14="http://schemas.microsoft.com/office/drawing/2010/main" val="0"/>
-                        </a:ext>
-                      </a:extLst>
-                    </a:blip>
-                    <a:stretch>
-                      <a:fillRect/>
-                    </a:stretch>
-                  </pic:blipFill>
-                  <pic:spPr>
-                    <a:xfrm>
-                      <a:off x="0" y="0"/>
-                      <a:ext cx="5731510" cy="2997200"/>
-                    </a:xfrm>
-                    <a:prstGeom prst="rect">
-                      <a:avLst/>
-                    </a:prstGeom>
-                  </pic:spPr>
-                </pic:pic>
-              </a:graphicData>
-            </a:graphic>
-          </wp:inline>
-        </w:drawing>
-      </w:r>
-    </w:p>
-    <w:p>
-      <w:pPr>
-        <w:pStyle w:val="Heading1"/>
-      </w:pPr>
-      <w:bookmarkStart w:id="71" w:name="_Toc475542646"/>
-      <w:r>
-        <w:lastRenderedPageBreak/>
-        <w:t>Provided Examples</w:t>
-      </w:r>
-      <w:bookmarkEnd w:id="71"/>
-    </w:p>
-    <w:p>
-      <w:pPr>
-        <w:pStyle w:val="Heading2"/>
-      </w:pPr>
-      <w:bookmarkStart w:id="72" w:name="_Toc475542647"/>
-      <w:r>
-        <w:t>Locating devices</w:t>
-      </w:r>
-      <w:bookmarkEnd w:id="72"/>
-    </w:p>
-    <w:p>
-      <w:r>
-        <w:t xml:space="preserve">The file </w:t>
-      </w:r>
-      <w:r>
-        <w:rPr>
-          <w:rStyle w:val="QuarchCommandChar"/>
-        </w:rPr>
-        <w:t>QisListDevices</w:t>
-      </w:r>
-      <w:r>
-        <w:rPr>
-          <w:rStyle w:val="QuarchCommandChar"/>
-        </w:rPr>
-        <w:t>.py</w:t>
-      </w:r>
-      <w:r>
-        <w:t xml:space="preserve"> contains a simple example, </w:t>
-      </w:r>
-      <w:r>
-        <w:t>querying QIS to ge</w:t>
-      </w:r>
-      <w:r>
-        <w:t xml:space="preserve">t a list of available devices. </w:t>
-      </w:r>
-      <w:r>
-        <w:t>This lets us see what is available, and conform that everything is working.</w:t>
-      </w:r>
-    </w:p>
-    <w:p>
-      <w:r>
-        <w:t>The name format will be used later f</w:t>
-      </w:r>
-      <w:r>
-        <w:t xml:space="preserve">or choosing the module to use. </w:t>
-      </w:r>
-      <w:r>
-        <w:t>For example:</w:t>
-      </w:r>
-    </w:p>
-    <w:p>
-      <w:r>
-        <w:t>usb::qtl1847-01-016</w:t>
-      </w:r>
-    </w:p>
-    <w:p>
-      <w:r>
-        <w:t>This represents a USB connection to a QTL1847 (XLC Power Module), with a serial number of QTL1847-01-016</w:t>
-      </w:r>
-    </w:p>
-    <w:p>
-      <w:pPr>
-        <w:pStyle w:val="QuarchCommand"/>
-      </w:pPr>
-      <w:r>
-        <w:t xml:space="preserve">&gt;python </w:t>
-      </w:r>
-      <w:r>
-        <w:rPr>
-          <w:rStyle w:val="QuarchCommandChar"/>
-          <w:b/>
-        </w:rPr>
-        <w:t>QisListDevices</w:t>
-      </w:r>
-      <w:r>
-        <w:t>.py</w:t>
-      </w:r>
-    </w:p>
-    <w:p>
-      <w:pPr>
-        <w:pStyle w:val="Centredimage"/>
-      </w:pPr>
-      <w:r>
-        <w:drawing>
-          <wp:inline distT="0" distB="0" distL="0" distR="0" wp14:anchorId="0A3B451C" wp14:editId="1ED707CF">
-            <wp:extent cx="5730974" cy="2997200"/>
-            <wp:effectExtent l="0" t="0" r="3175" b="0"/>
-            <wp:docPr id="7" name="Picture 7"/>
-            <wp:cNvGraphicFramePr>
-              <a:graphicFrameLocks xmlns:a="http://schemas.openxmlformats.org/drawingml/2006/main" noChangeAspect="1"/>
-            </wp:cNvGraphicFramePr>
-            <a:graphic xmlns:a="http://schemas.openxmlformats.org/drawingml/2006/main">
-              <a:graphicData uri="http://schemas.openxmlformats.org/drawingml/2006/picture">
-                <pic:pic xmlns:pic="http://schemas.openxmlformats.org/drawingml/2006/picture">
-                  <pic:nvPicPr>
-                    <pic:cNvPr id="7" name="Commands.png"/>
-                    <pic:cNvPicPr/>
-                  </pic:nvPicPr>
-                  <pic:blipFill>
-                    <a:blip r:embed="rId14">
-                      <a:extLst>
-                        <a:ext uri="{28A0092B-C50C-407E-A947-70E740481C1C}">
-                          <a14:useLocalDpi xmlns:a14="http://schemas.microsoft.com/office/drawing/2010/main" val="0"/>
-                        </a:ext>
-                      </a:extLst>
-                    </a:blip>
-                    <a:stretch>
-                      <a:fillRect/>
-                    </a:stretch>
-                  </pic:blipFill>
-                  <pic:spPr>
-                    <a:xfrm>
-                      <a:off x="0" y="0"/>
-                      <a:ext cx="5730974" cy="2997200"/>
-                    </a:xfrm>
-                    <a:prstGeom prst="rect">
-                      <a:avLst/>
-                    </a:prstGeom>
-                  </pic:spPr>
-                </pic:pic>
-              </a:graphicData>
-            </a:graphic>
-          </wp:inline>
-        </w:drawing>
-      </w:r>
-    </w:p>
-    <w:p>
-      <w:pPr>
-        <w:spacing w:before="0" w:after="160" w:line="259" w:lineRule="auto"/>
-        <w:rPr>
-          <w:rFonts w:eastAsiaTheme="majorEastAsia" w:cstheme="majorBidi"/>
-          <w:b/>
-          <w:color w:val="1F4E79" w:themeColor="accent1" w:themeShade="80"/>
-          <w:sz w:val="36"/>
-          <w:szCs w:val="32"/>
-        </w:rPr>
-      </w:pPr>
-      <w:r>
-        <w:rPr>
-          <w:rFonts w:eastAsiaTheme="majorEastAsia" w:cstheme="majorBidi"/>
-          <w:b/>
-          <w:color w:val="1F4E79" w:themeColor="accent1" w:themeShade="80"/>
-          <w:sz w:val="36"/>
-          <w:szCs w:val="32"/>
-        </w:rPr>
-        <w:br w:type="page"/>
-      </w:r>
-    </w:p>
-    <w:p>
-      <w:pPr>
-        <w:pStyle w:val="Heading2"/>
-      </w:pPr>
-      <w:bookmarkStart w:id="73" w:name="_Toc475542648"/>
-      <w:r>
-        <w:lastRenderedPageBreak/>
-        <w:t>Streaming capture example</w:t>
-      </w:r>
-      <w:bookmarkEnd w:id="73"/>
-    </w:p>
-    <w:p>
-      <w:r>
-        <w:t xml:space="preserve">The file </w:t>
-      </w:r>
-      <w:r>
-        <w:t>Qis</w:t>
-      </w:r>
-      <w:r>
-        <w:t xml:space="preserve">StreamExample.py connects to </w:t>
-      </w:r>
-      <w:r>
-        <w:t>a selected</w:t>
-      </w:r>
-      <w:r>
-        <w:t xml:space="preserve"> module </w:t>
-      </w:r>
-      <w:r>
-        <w:t>and runs a series of commands. These are split up into a few separate examples that are designed to do slightly different things.</w:t>
-      </w:r>
-    </w:p>
-    <w:p>
-      <w:r>
-        <w:t>The “powerMarginingExample” function demonstrates how the voltage being produced by the power module can be altered and measured without any streaming being involved. As no streaming is being performed, it requires much less CPU usage with the downside of simplistic power measurement.</w:t>
-      </w:r>
-    </w:p>
-    <w:p>
-      <w:r>
-        <w:t xml:space="preserve">The “simpleStream” function demonstrates how data can be streamed from the module. ‘Streaming’ involves the PC client software constantly puling data back from the Quarch module. If the PC client did not pull data from the module, its internal buffer would fill up and streaming would halt. </w:t>
-      </w:r>
-    </w:p>
-    <w:p>
-      <w:r>
-        <w:t>The module samples the voltage and current every 4</w:t>
-      </w:r>
-      <w:r>
-        <w:rPr>
-          <w:rFonts w:cs="Arial"/>
-        </w:rPr>
-        <w:t>µ</w:t>
-      </w:r>
-      <w:r>
-        <w:t>s and has the capability of averaging those samples before sending the data to the PC. An XLC, on a fast PC, can generally keep up with 16 samples being averaged in the device, whereas an HD can handle 4 samples. If any lower device averaging rates are selected, the device cannot transmit data fast enough and so its RAM will fill up.</w:t>
-      </w:r>
-      <w:r>
-        <w:t xml:space="preserve"> “simpleStream” uses the device default for averaging, which is no averaging or zero averaging. To change the device averaging rate, the command:</w:t>
-      </w:r>
-    </w:p>
-    <w:p>
-      <w:pPr>
-        <w:pStyle w:val="Code"/>
-      </w:pPr>
-      <w:r>
-        <w:t>qis.sendC</w:t>
-      </w:r>
-      <w:r>
-        <w:t>md(module, "Record Averaging x</w:t>
-      </w:r>
-      <w:r>
-        <w:t>")</w:t>
-      </w:r>
-    </w:p>
-    <w:p>
-      <w:pPr>
-        <w:spacing w:before="0" w:after="160" w:line="259" w:lineRule="auto"/>
-      </w:pPr>
-      <w:r>
-        <w:t>Where x is any whole 2</w:t>
-      </w:r>
-      <w:r>
-        <w:rPr>
-          <w:vertAlign w:val="superscript"/>
-        </w:rPr>
-        <w:t>n</w:t>
-      </w:r>
-      <w:r>
-        <w:t xml:space="preserve"> from 0 to 32k.</w:t>
-      </w:r>
-    </w:p>
-    <w:p>
-      <w:pPr>
-        <w:spacing w:before="0" w:after="160" w:line="259" w:lineRule="auto"/>
-      </w:pPr>
-      <w:r>
-        <w:t>“multiStreamExample” demonstrates a simple method for handling buffer overrun. This occurs when the device averaging bandwidth is greater than the rate data can be saved to file. When any overrun is detected, in either the module or QIS, the stream is stopped and restarted, saving the data into a new file.</w:t>
-      </w:r>
-    </w:p>
-    <w:tbl>
-      <w:tblPr>
-        <w:tblStyle w:val="TableGrid"/>
-        <w:tblW w:w="0" w:type="auto"/>
-        <w:tblLook w:val="04A0" w:firstRow="1" w:lastRow="0" w:firstColumn="1" w:lastColumn="0" w:noHBand="0" w:noVBand="1"/>
-      </w:tblPr>
-      <w:tblGrid>
-        <w:gridCol w:w="9016"/>
-      </w:tblGrid>
-      <w:tr>
-        <w:tc>
-          <w:tcPr>
-            <w:tcW w:w="9016" w:type="dxa"/>
-          </w:tcPr>
-          <w:p>
-            <w:pPr>
-              <w:spacing w:before="0" w:after="160" w:line="259" w:lineRule="auto"/>
-            </w:pPr>
-            <w:r>
-              <w:rPr>
-                <w:b/>
-              </w:rPr>
-              <w:t>Note</w:t>
-            </w:r>
-            <w:r>
-              <w:t>: It can take time to empty either the QIS or device buffers so there will be sections of time where no data is present so if continuous data is required, use a high enough device sample rate such that overrun does not occur.</w:t>
-            </w:r>
-          </w:p>
-        </w:tc>
-      </w:tr>
-    </w:tbl>
-    <w:p>
-      <w:pPr>
-        <w:spacing w:before="0" w:after="160" w:line="259" w:lineRule="auto"/>
-      </w:pPr>
-    </w:p>
-    <w:p>
-      <w:pPr>
-        <w:spacing w:before="0" w:after="160" w:line="259" w:lineRule="auto"/>
-      </w:pPr>
-      <w:r>
-        <w:t>T</w:t>
-      </w:r>
-      <w:r>
-        <w:t>he “averageStream” function demonstrates the script averaging feature built into QisInterface.py. This feature takes samples from the device and further averages them to create a user defined time base. In the example, data points will be saved to file that represent a 1s worth of data. All that needs to be set by the user is the final required averaging rate, and the averaging rate performed by the device.</w:t>
-      </w:r>
-    </w:p>
-    <w:tbl>
-      <w:tblPr>
-        <w:tblStyle w:val="TableGrid"/>
-        <w:tblW w:w="0" w:type="auto"/>
-        <w:tblLook w:val="04A0" w:firstRow="1" w:lastRow="0" w:firstColumn="1" w:lastColumn="0" w:noHBand="0" w:noVBand="1"/>
-      </w:tblPr>
-      <w:tblGrid>
-        <w:gridCol w:w="9016"/>
-      </w:tblGrid>
-      <w:tr>
-        <w:tc>
-          <w:tcPr>
-            <w:tcW w:w="9016" w:type="dxa"/>
-          </w:tcPr>
-          <w:p>
-            <w:pPr>
-              <w:spacing w:before="0" w:after="160" w:line="259" w:lineRule="auto"/>
-            </w:pPr>
-            <w:r>
-              <w:rPr>
-                <w:b/>
-              </w:rPr>
-              <w:t>Note:</w:t>
-            </w:r>
-            <w:r>
-              <w:t xml:space="preserve"> The implementation used has an absolute timing error for each data point equal to: </w:t>
-            </w:r>
-          </w:p>
-          <w:p>
-            <w:pPr>
-              <w:spacing w:before="0" w:after="160" w:line="259" w:lineRule="auto"/>
-              <w:rPr>
-                <w:rFonts w:eastAsiaTheme="minorEastAsia"/>
-              </w:rPr>
-            </w:pPr>
-            <m:oMathPara>
-              <m:oMath>
-                <m:r>
-                  <w:rPr>
-                    <w:rFonts w:ascii="Cambria Math" w:hAnsi="Cambria Math"/>
-                  </w:rPr>
-                  <w:lastRenderedPageBreak/>
-                  <m:t xml:space="preserve">Percentage error= </m:t>
-                </m:r>
-                <m:f>
-                  <m:fPr>
-                    <m:ctrlPr>
-                      <w:rPr>
-                        <w:rFonts w:ascii="Cambria Math" w:hAnsi="Cambria Math"/>
-                        <w:i/>
-                      </w:rPr>
-                    </m:ctrlPr>
-                  </m:fPr>
-                  <m:num>
-                    <m:r>
-                      <w:rPr>
-                        <w:rFonts w:ascii="Cambria Math" w:hAnsi="Cambria Math"/>
-                      </w:rPr>
-                      <m:t>Device averaging rate ×4μs</m:t>
-                    </m:r>
-                  </m:num>
-                  <m:den>
-                    <m:r>
-                      <w:rPr>
-                        <w:rFonts w:ascii="Cambria Math" w:hAnsi="Cambria Math"/>
-                      </w:rPr>
-                      <m:t>Script averaging rate</m:t>
-                    </m:r>
-                  </m:den>
-                </m:f>
-              </m:oMath>
-            </m:oMathPara>
-          </w:p>
-          <w:p>
-            <w:pPr>
-              <w:spacing w:before="0" w:after="160" w:line="259" w:lineRule="auto"/>
-              <w:rPr>
-                <w:rFonts w:eastAsiaTheme="minorEastAsia"/>
-              </w:rPr>
-            </w:pPr>
-            <w:r>
-              <w:rPr>
-                <w:rFonts w:eastAsiaTheme="minorEastAsia"/>
-              </w:rPr>
-              <w:t xml:space="preserve">For example, having each data point represent 1s with a device averaging rate of 1k has a timing error of </w:t>
-            </w:r>
-            <w:r>
-              <w:rPr>
-                <w:rFonts w:eastAsiaTheme="minorEastAsia" w:cs="Arial"/>
-              </w:rPr>
-              <w:t>±</w:t>
-            </w:r>
-            <w:r>
-              <w:rPr>
-                <w:rFonts w:eastAsiaTheme="minorEastAsia"/>
-              </w:rPr>
-              <w:t>0.4096. This timing error does not translate to a cumulative timing error so 100 data points will represent 100s of time, in this case.</w:t>
-            </w:r>
-          </w:p>
-        </w:tc>
-      </w:tr>
-    </w:tbl>
-    <w:p>
-      <w:pPr>
-        <w:spacing w:before="0" w:after="160" w:line="259" w:lineRule="auto"/>
-      </w:pPr>
-    </w:p>
-    <w:p>
-      <w:pPr>
-        <w:spacing w:before="0" w:after="160" w:line="259" w:lineRule="auto"/>
-      </w:pPr>
-      <w:r>
-        <w:t>Finally, the multiDeviceStreamExample function demonstrates how multiple modules can be controlled with a single script.</w:t>
-      </w:r>
-    </w:p>
-    <w:tbl>
-      <w:tblPr>
-        <w:tblStyle w:val="TableGrid"/>
-        <w:tblW w:w="0" w:type="auto"/>
-        <w:tblLook w:val="04A0" w:firstRow="1" w:lastRow="0" w:firstColumn="1" w:lastColumn="0" w:noHBand="0" w:noVBand="1"/>
-      </w:tblPr>
-      <w:tblGrid>
-        <w:gridCol w:w="9736"/>
-      </w:tblGrid>
-      <w:tr>
-        <w:tc>
-          <w:tcPr>
-            <w:tcW w:w="9736" w:type="dxa"/>
-          </w:tcPr>
-          <w:p>
-            <w:pPr>
-              <w:spacing w:before="0" w:after="160" w:line="259" w:lineRule="auto"/>
-            </w:pPr>
-            <w:r>
-              <w:rPr>
-                <w:b/>
-              </w:rPr>
-              <w:t>Note:</w:t>
-            </w:r>
-            <w:r>
-              <w:t xml:space="preserve"> As more devices stream to the same PC, the maximum achievable data rate is reduced. This means, buffer overrun will occur at higher device averaging rates.</w:t>
-            </w:r>
-          </w:p>
-        </w:tc>
-      </w:tr>
-    </w:tbl>
-    <w:p>
-      <w:pPr>
-        <w:spacing w:before="0" w:after="160" w:line="259" w:lineRule="auto"/>
-      </w:pPr>
-    </w:p>
-    <w:p>
-      <w:pPr>
-        <w:spacing w:before="0" w:after="160" w:line="259" w:lineRule="auto"/>
-      </w:pPr>
-      <w:r>
-        <w:t xml:space="preserve">The example function demonstrates how all 6 ports of a QTL1999 6 port HD module can be communicated with and stream from each port simultaneously. </w:t>
-      </w:r>
-    </w:p>
-    <w:p>
-      <w:pPr>
-        <w:spacing w:before="0" w:after="160" w:line="259" w:lineRule="auto"/>
-      </w:pPr>
-    </w:p>
-    <w:p>
-      <w:pPr>
-        <w:spacing w:before="0" w:after="160" w:line="259" w:lineRule="auto"/>
-      </w:pPr>
-      <w:r>
-        <w:t xml:space="preserve">These examples all use a number of functions built into this script or QisInterface.py. </w:t>
-      </w:r>
-      <w:r>
-        <w:t>These functions</w:t>
-      </w:r>
-      <w:r>
-        <w:t xml:space="preserve"> are:</w:t>
-      </w:r>
-    </w:p>
-    <w:p>
-      <w:pPr>
-        <w:pStyle w:val="Code"/>
-      </w:pPr>
-      <w:r>
-        <w:t>debugPrint(</w:t>
-      </w:r>
-      <w:r>
-        <w:rPr>
-          <w:i/>
-        </w:rPr>
-        <w:t>string, setting</w:t>
-      </w:r>
-      <w:r>
-        <w:t>)</w:t>
-      </w:r>
-    </w:p>
-    <w:p>
-      <w:pPr>
-        <w:pStyle w:val="Code"/>
-      </w:pPr>
-      <w:r>
-        <w:t xml:space="preserve">Prints string to console or file dependant on debugPrintSetup. When </w:t>
-      </w:r>
-      <w:r>
-        <w:rPr>
-          <w:i/>
-        </w:rPr>
-        <w:t>setting</w:t>
-      </w:r>
-      <w:r>
-        <w:t xml:space="preserve"> = 1 the string can be saved to file but will not print to console.</w:t>
-      </w:r>
-    </w:p>
-    <w:p>
-      <w:pPr>
-        <w:pStyle w:val="Code"/>
-        <w:rPr>
-          <w:i/>
-        </w:rPr>
-      </w:pPr>
-      <w:r>
-        <w:t>debugPrintSetup(</w:t>
-      </w:r>
-      <w:r>
-        <w:rPr>
-          <w:i/>
-        </w:rPr>
-        <w:t>setting, filename)</w:t>
-      </w:r>
-    </w:p>
-    <w:p>
-      <w:pPr>
-        <w:pStyle w:val="Code"/>
-      </w:pPr>
-      <w:r>
-        <w:t>Setting can be either “Command Line” or “File”. Filename is required when saving to file.</w:t>
-      </w:r>
-    </w:p>
-    <w:p>
-      <w:pPr>
-        <w:pStyle w:val="Code"/>
-      </w:pPr>
-      <w:r>
-        <w:t>q</w:t>
-      </w:r>
-      <w:r>
-        <w:t>is.sendCmd(</w:t>
-      </w:r>
-      <w:r>
-        <w:rPr>
-          <w:i/>
-        </w:rPr>
-        <w:t>module, command</w:t>
-      </w:r>
-      <w:r>
-        <w:t>)</w:t>
-      </w:r>
-    </w:p>
-    <w:p>
-      <w:pPr>
-        <w:pStyle w:val="Code"/>
-      </w:pPr>
-      <w:r>
-        <w:t>Sends commands to the module via QIS. Module is the net bios or IP address of the module being communicated with. Command is the string being sent to the module.</w:t>
-      </w:r>
-      <w:r>
-        <w:t xml:space="preserve"> It returns text from the device dependent on the command</w:t>
-      </w:r>
-      <w:r>
-        <w:t>.</w:t>
-      </w:r>
-    </w:p>
-    <w:p>
-      <w:pPr>
-        <w:pStyle w:val="Code"/>
-      </w:pPr>
-      <w:r>
-        <w:t>q</w:t>
-      </w:r>
-      <w:r>
-        <w:t>is.startStream(</w:t>
-      </w:r>
-      <w:r>
-        <w:rPr>
-          <w:i/>
-        </w:rPr>
-        <w:t>module, filename, fileMaxMB, streamName, streamAverage</w:t>
-      </w:r>
-      <w:r>
-        <w:t>)</w:t>
-      </w:r>
-    </w:p>
-    <w:p>
-      <w:pPr>
-        <w:pStyle w:val="Code"/>
-      </w:pPr>
-      <w:r>
-        <w:t xml:space="preserve">Starts device streaming. </w:t>
-      </w:r>
-      <w:r>
-        <w:rPr>
-          <w:i/>
-        </w:rPr>
-        <w:t>module</w:t>
-      </w:r>
-      <w:r>
-        <w:t xml:space="preserve"> is the module being commanded. </w:t>
-      </w:r>
-      <w:r>
-        <w:rPr>
-          <w:i/>
-        </w:rPr>
-        <w:t>fileMaxMB</w:t>
-      </w:r>
-      <w:r>
-        <w:t xml:space="preserve"> is the max file size for streamed data files. </w:t>
-      </w:r>
-      <w:r>
-        <w:rPr>
-          <w:i/>
-        </w:rPr>
-        <w:t>streamName</w:t>
-      </w:r>
-      <w:r>
-        <w:t xml:space="preserve"> is saved into the header for the stream data file</w:t>
-      </w:r>
-      <w:r>
-        <w:t xml:space="preserve">. </w:t>
-      </w:r>
-      <w:r>
-        <w:rPr>
-          <w:i/>
-        </w:rPr>
-        <w:t>streamAverage</w:t>
-      </w:r>
-      <w:r>
-        <w:t xml:space="preserve"> is the script average performed in seconds. Can be set to None if not required.</w:t>
-      </w:r>
-    </w:p>
-    <w:p>
-      <w:pPr>
-        <w:pStyle w:val="Code"/>
-      </w:pPr>
-      <w:r>
-        <w:t>qis.streamRunningStatus(</w:t>
-      </w:r>
-      <w:r>
-        <w:rPr>
-          <w:i/>
-        </w:rPr>
-        <w:t>module</w:t>
-      </w:r>
-      <w:r>
-        <w:t>)</w:t>
-      </w:r>
-    </w:p>
-    <w:p>
-      <w:pPr>
-        <w:pStyle w:val="Code"/>
-      </w:pPr>
-      <w:r>
-        <w:lastRenderedPageBreak/>
-        <w:t>Returns the running status of the stream from the module</w:t>
-      </w:r>
-    </w:p>
-    <w:p>
-      <w:pPr>
-        <w:pStyle w:val="Heading1"/>
-      </w:pPr>
-      <w:bookmarkStart w:id="74" w:name="_Toc475542649"/>
-      <w:r>
-        <w:t>Debugging</w:t>
-      </w:r>
-    </w:p>
-    <w:p>
-      <w:r>
-        <w:t>There are a number of built in options for debugging QIS and Python scripts, allowing you to track down problems</w:t>
-      </w:r>
-    </w:p>
-    <w:p>
-      <w:pPr>
-        <w:pStyle w:val="QBulletlist"/>
-      </w:pPr>
-      <w:r>
-        <w:t>The simple script to ‘locate devices’ (described above) checks that QIS is running and accessible, without needing a device attached</w:t>
-      </w:r>
-    </w:p>
-    <w:p>
-      <w:pPr>
-        <w:pStyle w:val="QBulletlist"/>
-      </w:pPr>
-      <w:r>
-        <w:t>QIS has a built in terminal which can be used to check access to devices, without needing to run a script</w:t>
-      </w:r>
-    </w:p>
-    <w:p>
-      <w:pPr>
-        <w:pStyle w:val="QBulletlist"/>
-      </w:pPr>
-      <w:r>
-        <w:t xml:space="preserve">A remote terminal (putty for example) can be used to check access to a QIS server, allowing you to check it is accessible </w:t>
-      </w:r>
-      <w:r>
-        <w:t>needing</w:t>
-      </w:r>
-      <w:r>
-        <w:t xml:space="preserve"> </w:t>
-      </w:r>
-      <w:r>
-        <w:t>access to Python</w:t>
-      </w:r>
-    </w:p>
-    <w:p>
-      <w:pPr>
-        <w:pStyle w:val="Heading2"/>
-      </w:pPr>
-      <w:r>
-        <w:t>QIS built in terminal</w:t>
-      </w:r>
-      <w:bookmarkEnd w:id="74"/>
-    </w:p>
-    <w:p>
-      <w:r>
-        <w:t>QIS has a built in Terminal</w:t>
-      </w:r>
-      <w:r>
-        <w:t xml:space="preserve">. </w:t>
-      </w:r>
-      <w:r>
-        <w:t>When running, there will be an icon in the task bar</w:t>
-      </w:r>
-      <w:r>
-        <w:t xml:space="preserve">. </w:t>
-      </w:r>
-      <w:r>
-        <w:t>Right click this and select ‘Show Terminal’</w:t>
-      </w:r>
-      <w:r>
-        <w:t xml:space="preserve">. </w:t>
-      </w:r>
-      <w:r>
-        <w:t xml:space="preserve">If the icon does not work on your linux distro, run QIS with the </w:t>
-      </w:r>
-      <w:r>
-        <w:rPr>
-          <w:rStyle w:val="QuarchCommandChar"/>
-        </w:rPr>
-        <w:t>–terminal</w:t>
-      </w:r>
-      <w:r>
-        <w:t xml:space="preserve"> option</w:t>
-      </w:r>
-    </w:p>
-    <w:p>
-      <w:pPr>
-        <w:spacing w:before="0" w:after="160" w:line="259" w:lineRule="auto"/>
-      </w:pPr>
-      <w:r>
-        <w:rPr>
-          <w:noProof/>
-          <w:lang w:val="en-GB" w:eastAsia="en-GB"/>
-        </w:rPr>
-        <w:drawing>
-          <wp:inline distT="0" distB="0" distL="0" distR="0" wp14:anchorId="3A53525D" wp14:editId="298B7C2C">
-            <wp:extent cx="5731510" cy="4171315"/>
-            <wp:effectExtent l="0" t="0" r="2540" b="635"/>
-            <wp:docPr id="20" name="Picture 20"/>
-            <wp:cNvGraphicFramePr>
-              <a:graphicFrameLocks xmlns:a="http://schemas.openxmlformats.org/drawingml/2006/main" noChangeAspect="1"/>
-            </wp:cNvGraphicFramePr>
-            <a:graphic xmlns:a="http://schemas.openxmlformats.org/drawingml/2006/main">
-              <a:graphicData uri="http://schemas.openxmlformats.org/drawingml/2006/picture">
-                <pic:pic xmlns:pic="http://schemas.openxmlformats.org/drawingml/2006/picture">
-                  <pic:nvPicPr>
-                    <pic:cNvPr id="20" name="QTerm.png"/>
-                    <pic:cNvPicPr/>
-                  </pic:nvPicPr>
-                  <pic:blipFill>
-                    <a:blip r:embed="rId16">
-                      <a:extLst>
-                        <a:ext uri="{28A0092B-C50C-407E-A947-70E740481C1C}">
-                          <a14:useLocalDpi xmlns:a14="http://schemas.microsoft.com/office/drawing/2010/main" val="0"/>
-                        </a:ext>
-                      </a:extLst>
-                    </a:blip>
-                    <a:stretch>
-                      <a:fillRect/>
-                    </a:stretch>
-                  </pic:blipFill>
-                  <pic:spPr>
-                    <a:xfrm>
-                      <a:off x="0" y="0"/>
-                      <a:ext cx="5731510" cy="4171315"/>
-                    </a:xfrm>
-                    <a:prstGeom prst="rect">
-                      <a:avLst/>
-                    </a:prstGeom>
-                  </pic:spPr>
-                </pic:pic>
-              </a:graphicData>
-            </a:graphic>
-          </wp:inline>
-        </w:drawing>
-      </w:r>
-    </w:p>
-    <w:p>
-      <w:pPr>
-        <w:spacing w:before="0" w:after="160" w:line="259" w:lineRule="auto"/>
-      </w:pPr>
-      <w:r>
-        <w:t>To get a list of commands enter:</w:t>
-      </w:r>
-    </w:p>
-    <w:p>
-      <w:pPr>
-        <w:pStyle w:val="QuarchCommand"/>
-      </w:pPr>
-      <w:r>
-        <w:lastRenderedPageBreak/>
-        <w:t>&gt;$help</w:t>
-      </w:r>
-    </w:p>
-    <w:p>
-      <w:pPr>
-        <w:spacing w:before="0" w:after="160" w:line="259" w:lineRule="auto"/>
-      </w:pPr>
-      <w:r>
-        <w:br w:type="page"/>
-      </w:r>
-    </w:p>
-    <w:p>
-      <w:pPr>
-        <w:spacing w:before="0" w:after="160" w:line="259" w:lineRule="auto"/>
-      </w:pPr>
-      <w:r>
-        <w:lastRenderedPageBreak/>
-        <w:t>To get a list of available modules enter:</w:t>
-      </w:r>
-    </w:p>
-    <w:p>
-      <w:pPr>
-        <w:pStyle w:val="QuarchCommand"/>
-      </w:pPr>
-      <w:r>
-        <w:t>&gt;$list</w:t>
-      </w:r>
-    </w:p>
-    <w:p>
-      <w:pPr>
-        <w:spacing w:before="0" w:after="160" w:line="259" w:lineRule="auto"/>
-      </w:pPr>
-      <w:r>
-        <w:rPr>
-          <w:noProof/>
-          <w:lang w:val="en-GB" w:eastAsia="en-GB"/>
-        </w:rPr>
-        <w:drawing>
-          <wp:inline distT="0" distB="0" distL="0" distR="0" wp14:anchorId="67277B46" wp14:editId="70B11DB8">
-            <wp:extent cx="5731510" cy="4171315"/>
-            <wp:effectExtent l="0" t="0" r="2540" b="635"/>
-            <wp:docPr id="21" name="Picture 21"/>
-            <wp:cNvGraphicFramePr>
-              <a:graphicFrameLocks xmlns:a="http://schemas.openxmlformats.org/drawingml/2006/main" noChangeAspect="1"/>
-            </wp:cNvGraphicFramePr>
-            <a:graphic xmlns:a="http://schemas.openxmlformats.org/drawingml/2006/main">
-              <a:graphicData uri="http://schemas.openxmlformats.org/drawingml/2006/picture">
-                <pic:pic xmlns:pic="http://schemas.openxmlformats.org/drawingml/2006/picture">
-                  <pic:nvPicPr>
-                    <pic:cNvPr id="21" name="QTermList.png"/>
-                    <pic:cNvPicPr/>
-                  </pic:nvPicPr>
-                  <pic:blipFill>
-                    <a:blip r:embed="rId17">
-                      <a:extLst>
-                        <a:ext uri="{28A0092B-C50C-407E-A947-70E740481C1C}">
-                          <a14:useLocalDpi xmlns:a14="http://schemas.microsoft.com/office/drawing/2010/main" val="0"/>
-                        </a:ext>
-                      </a:extLst>
-                    </a:blip>
-                    <a:stretch>
-                      <a:fillRect/>
-                    </a:stretch>
-                  </pic:blipFill>
-                  <pic:spPr>
-                    <a:xfrm>
-                      <a:off x="0" y="0"/>
-                      <a:ext cx="5731510" cy="4171315"/>
-                    </a:xfrm>
-                    <a:prstGeom prst="rect">
-                      <a:avLst/>
-                    </a:prstGeom>
-                  </pic:spPr>
-                </pic:pic>
-              </a:graphicData>
-            </a:graphic>
-          </wp:inline>
-        </w:drawing>
-      </w:r>
-    </w:p>
-    <w:p>
-      <w:pPr>
-        <w:spacing w:before="0" w:after="160" w:line="259" w:lineRule="auto"/>
-      </w:pPr>
-      <w:r>
-        <w:t>To select a device to control (We want the USB device in this case), use the command:</w:t>
-      </w:r>
-    </w:p>
-    <w:p>
-      <w:pPr>
-        <w:pStyle w:val="QuarchCommand"/>
-      </w:pPr>
-      <w:r>
-        <w:t>&gt;$default 1</w:t>
-      </w:r>
-    </w:p>
-    <w:p>
-      <w:pPr>
-        <w:spacing w:before="0" w:after="160" w:line="259" w:lineRule="auto"/>
-      </w:pPr>
-      <w:r>
-        <w:t>You can now enter any standard command for the chosen device (see the device technical manual for command lists).</w:t>
-      </w:r>
-    </w:p>
-    <w:p>
-      <w:pPr>
-        <w:spacing w:before="0" w:after="160" w:line="259" w:lineRule="auto"/>
-        <w:rPr>
-          <w:rFonts w:eastAsiaTheme="majorEastAsia" w:cstheme="majorBidi"/>
-          <w:b/>
-          <w:color w:val="1F4E79" w:themeColor="accent1" w:themeShade="80"/>
-          <w:sz w:val="36"/>
-          <w:szCs w:val="32"/>
-        </w:rPr>
-      </w:pPr>
-      <w:r>
-        <w:rPr>
-          <w:rFonts w:eastAsiaTheme="majorEastAsia" w:cstheme="majorBidi"/>
-          <w:b/>
-          <w:noProof/>
-          <w:color w:val="1F4E79" w:themeColor="accent1" w:themeShade="80"/>
-          <w:sz w:val="36"/>
-          <w:szCs w:val="32"/>
-          <w:lang w:val="en-GB" w:eastAsia="en-GB"/>
-        </w:rPr>
-        <w:lastRenderedPageBreak/>
-        <w:drawing>
-          <wp:inline distT="0" distB="0" distL="0" distR="0" wp14:anchorId="55CE0E42" wp14:editId="5D05E1E7">
-            <wp:extent cx="5731510" cy="4171315"/>
-            <wp:effectExtent l="0" t="0" r="2540" b="635"/>
-            <wp:docPr id="22" name="Picture 22"/>
-            <wp:cNvGraphicFramePr>
-              <a:graphicFrameLocks xmlns:a="http://schemas.openxmlformats.org/drawingml/2006/main" noChangeAspect="1"/>
-            </wp:cNvGraphicFramePr>
-            <a:graphic xmlns:a="http://schemas.openxmlformats.org/drawingml/2006/main">
-              <a:graphicData uri="http://schemas.openxmlformats.org/drawingml/2006/picture">
-                <pic:pic xmlns:pic="http://schemas.openxmlformats.org/drawingml/2006/picture">
-                  <pic:nvPicPr>
-                    <pic:cNvPr id="22" name="QTermCommand.png"/>
-                    <pic:cNvPicPr/>
-                  </pic:nvPicPr>
-                  <pic:blipFill>
-                    <a:blip r:embed="rId18">
-                      <a:extLst>
-                        <a:ext uri="{28A0092B-C50C-407E-A947-70E740481C1C}">
-                          <a14:useLocalDpi xmlns:a14="http://schemas.microsoft.com/office/drawing/2010/main" val="0"/>
-                        </a:ext>
-                      </a:extLst>
-                    </a:blip>
-                    <a:stretch>
-                      <a:fillRect/>
-                    </a:stretch>
-                  </pic:blipFill>
-                  <pic:spPr>
-                    <a:xfrm>
-                      <a:off x="0" y="0"/>
-                      <a:ext cx="5731510" cy="4171315"/>
-                    </a:xfrm>
-                    <a:prstGeom prst="rect">
-                      <a:avLst/>
-                    </a:prstGeom>
-                  </pic:spPr>
-                </pic:pic>
-              </a:graphicData>
-            </a:graphic>
-          </wp:inline>
-        </w:drawing>
-      </w:r>
-    </w:p>
-    <w:p>
-      <w:pPr>
-        <w:spacing w:before="0" w:after="160" w:line="259" w:lineRule="auto"/>
-        <w:rPr>
-          <w:rFonts w:eastAsiaTheme="majorEastAsia" w:cstheme="majorBidi"/>
-          <w:b/>
-          <w:color w:val="1F4E79" w:themeColor="accent1" w:themeShade="80"/>
-          <w:sz w:val="36"/>
-          <w:szCs w:val="32"/>
-        </w:rPr>
-      </w:pPr>
-      <w:r>
-        <w:br w:type="page"/>
-      </w:r>
-    </w:p>
-    <w:p>
-      <w:pPr>
-        <w:pStyle w:val="Heading2"/>
-      </w:pPr>
-      <w:bookmarkStart w:id="75" w:name="_Toc475542650"/>
-      <w:r>
-        <w:lastRenderedPageBreak/>
-        <w:t>QIS remote terminal control</w:t>
-      </w:r>
-      <w:bookmarkEnd w:id="75"/>
-    </w:p>
-    <w:p>
-      <w:r>
-        <w:t>QIS works by exposing a TCP</w:t>
-      </w:r>
-      <w:r>
-        <w:t xml:space="preserve"> port on the PC it runs on</w:t>
-      </w:r>
-      <w:r>
-        <w:t xml:space="preserve">. </w:t>
-      </w:r>
-      <w:r>
-        <w:t>You can connect to this via a standard terminal program such as Putty. Below you can see the setting used.</w:t>
-      </w:r>
-    </w:p>
-    <w:p>
-      <w:r>
-        <w:t>The IP address is the IP of the PC running QIS</w:t>
-      </w:r>
-      <w:r>
-        <w:br/>
-        <w:t>The port is 9722</w:t>
-      </w:r>
-      <w:r>
-        <w:br/>
-        <w:t>The connection type must be ‘Raw’</w:t>
-      </w:r>
-    </w:p>
-    <w:p>
-      <w:pPr>
-        <w:pStyle w:val="Centredimage"/>
-      </w:pPr>
-      <w:r>
-        <w:drawing>
-          <wp:inline distT="0" distB="0" distL="0" distR="0" wp14:anchorId="45B83249" wp14:editId="466DEC6B">
-            <wp:extent cx="3482340" cy="3450968"/>
-            <wp:effectExtent l="0" t="0" r="3810" b="0"/>
-            <wp:docPr id="23" name="Picture 23"/>
-            <wp:cNvGraphicFramePr>
-              <a:graphicFrameLocks xmlns:a="http://schemas.openxmlformats.org/drawingml/2006/main" noChangeAspect="1"/>
-            </wp:cNvGraphicFramePr>
-            <a:graphic xmlns:a="http://schemas.openxmlformats.org/drawingml/2006/main">
-              <a:graphicData uri="http://schemas.openxmlformats.org/drawingml/2006/picture">
-                <pic:pic xmlns:pic="http://schemas.openxmlformats.org/drawingml/2006/picture">
-                  <pic:nvPicPr>
-                    <pic:cNvPr id="1" name=""/>
-                    <pic:cNvPicPr/>
-                  </pic:nvPicPr>
-                  <pic:blipFill rotWithShape="1">
-                    <a:blip r:embed="rId19"/>
-                    <a:srcRect l="25925" t="18436" r="44560" b="29564"/>
-                    <a:stretch/>
-                  </pic:blipFill>
-                  <pic:spPr bwMode="auto">
-                    <a:xfrm>
-                      <a:off x="0" y="0"/>
-                      <a:ext cx="3497480" cy="3465972"/>
-                    </a:xfrm>
-                    <a:prstGeom prst="rect">
-                      <a:avLst/>
-                    </a:prstGeom>
-                    <a:ln>
-                      <a:noFill/>
-                    </a:ln>
-                    <a:extLst>
-                      <a:ext uri="{53640926-AAD7-44D8-BBD7-CCE9431645EC}">
-                        <a14:shadowObscured xmlns:a14="http://schemas.microsoft.com/office/drawing/2010/main"/>
-                      </a:ext>
-                    </a:extLst>
-                  </pic:spPr>
-                </pic:pic>
-              </a:graphicData>
-            </a:graphic>
-          </wp:inline>
-        </w:drawing>
-      </w:r>
-      <w:r>
-        <w:t xml:space="preserve"> </w:t>
-      </w:r>
-    </w:p>
-    <w:p>
-      <w:pPr>
-        <w:pStyle w:val="Centredimage"/>
-      </w:pPr>
-    </w:p>
-    <w:p>
-      <w:pPr>
-        <w:pStyle w:val="Centredimage"/>
-      </w:pPr>
-    </w:p>
-    <w:p>
-      <w:pPr>
-        <w:spacing w:before="0" w:after="160" w:line="259" w:lineRule="auto"/>
-        <w:rPr>
-          <w:noProof/>
-          <w:lang w:val="en-GB" w:eastAsia="en-GB"/>
-        </w:rPr>
-      </w:pPr>
-      <w:r>
-        <w:br w:type="page"/>
-      </w:r>
-    </w:p>
-    <w:p>
-      <w:pPr>
-        <w:pStyle w:val="Centredimage"/>
-        <w:jc w:val="left"/>
-      </w:pPr>
-      <w:r>
-        <w:lastRenderedPageBreak/>
-        <w:t>When connected, you can use the same commands as were described in the ‘QIS built in terminal’ section.</w:t>
-      </w:r>
-    </w:p>
-    <w:p>
-      <w:pPr>
-        <w:pStyle w:val="Centredimage"/>
-      </w:pPr>
-      <w:r>
-        <w:drawing>
-          <wp:inline distT="0" distB="0" distL="0" distR="0" wp14:anchorId="02138CCE" wp14:editId="430D7CB3">
-            <wp:extent cx="5731510" cy="3622040"/>
-            <wp:effectExtent l="0" t="0" r="2540" b="0"/>
-            <wp:docPr id="24" name="Picture 24"/>
+          <wp:inline distT="0" distB="0" distL="0" distR="0" wp14:anchorId="498A3CFB" wp14:editId="575241BF">
+            <wp:extent cx="5563376" cy="4124901"/>
+            <wp:effectExtent l="0" t="0" r="0" b="9525"/>
+            <wp:docPr id="1" name="Picture 1"/>
             <wp:cNvGraphicFramePr>
               <a:graphicFrameLocks xmlns:a="http://schemas.openxmlformats.org/drawingml/2006/main" noChangeAspect="1"/>
             </wp:cNvGraphicFramePr>
@@ -3787,7 +2514,7 @@
                     <pic:cNvPicPr/>
                   </pic:nvPicPr>
                   <pic:blipFill>
-                    <a:blip r:embed="rId20"/>
+                    <a:blip r:embed="rId12"/>
                     <a:stretch>
                       <a:fillRect/>
                     </a:stretch>
@@ -3795,7 +2522,7 @@
                   <pic:spPr>
                     <a:xfrm>
                       <a:off x="0" y="0"/>
-                      <a:ext cx="5731510" cy="3622040"/>
+                      <a:ext cx="5563376" cy="4124901"/>
                     </a:xfrm>
                     <a:prstGeom prst="rect">
                       <a:avLst/>
@@ -3807,103 +2534,85 @@
           </wp:inline>
         </w:drawing>
       </w:r>
-      <w:r>
-        <w:t xml:space="preserve"> </w:t>
-      </w:r>
-    </w:p>
-    <w:p>
-      <w:pPr>
-        <w:pStyle w:val="Centredimage"/>
-        <w:jc w:val="left"/>
-      </w:pPr>
-    </w:p>
-    <w:p>
-      <w:pPr>
-        <w:pStyle w:val="Heading2"/>
-      </w:pPr>
-      <w:r>
-        <w:t>Know Issues</w:t>
-      </w:r>
-    </w:p>
-    <w:p>
-      <w:pPr>
-        <w:pStyle w:val="QBulletlist"/>
-      </w:pPr>
-      <w:r>
-        <w:t>CentOS 7 with Gnome:</w:t>
-      </w:r>
-    </w:p>
-    <w:p>
-      <w:pPr>
-        <w:pStyle w:val="QBulletlist"/>
-        <w:numPr>
-          <w:ilvl w:val="0"/>
-          <w:numId w:val="0"/>
-        </w:numPr>
+    </w:p>
+    <w:p>
+      <w:pPr>
+        <w:spacing w:before="0" w:after="160" w:line="259" w:lineRule="auto"/>
+      </w:pPr>
+      <w:r>
+        <w:br w:type="page"/>
+      </w:r>
+    </w:p>
+    <w:p>
+      <w:pPr>
+        <w:spacing w:before="0" w:after="160" w:line="259" w:lineRule="auto"/>
+      </w:pPr>
+      <w:r>
+        <w:lastRenderedPageBreak/>
+        <w:t>After selecting the module, the script will parse the appropriate file then display a dump of the product’s capabilities</w:t>
+      </w:r>
+    </w:p>
+    <w:p>
+      <w:pPr>
+        <w:spacing w:before="0" w:after="160" w:line="259" w:lineRule="auto"/>
+      </w:pPr>
+      <w:r>
+        <w:drawing>
+          <wp:inline distT="0" distB="0" distL="0" distR="0" wp14:anchorId="6AFF4A7F" wp14:editId="5ED9DBF4">
+            <wp:extent cx="4763165" cy="4734586"/>
+            <wp:effectExtent l="0" t="0" r="0" b="8890"/>
+            <wp:docPr id="4" name="Picture 4"/>
+            <wp:cNvGraphicFramePr>
+              <a:graphicFrameLocks xmlns:a="http://schemas.openxmlformats.org/drawingml/2006/main" noChangeAspect="1"/>
+            </wp:cNvGraphicFramePr>
+            <a:graphic xmlns:a="http://schemas.openxmlformats.org/drawingml/2006/main">
+              <a:graphicData uri="http://schemas.openxmlformats.org/drawingml/2006/picture">
+                <pic:pic xmlns:pic="http://schemas.openxmlformats.org/drawingml/2006/picture">
+                  <pic:nvPicPr>
+                    <pic:cNvPr id="1" name=""/>
+                    <pic:cNvPicPr/>
+                  </pic:nvPicPr>
+                  <pic:blipFill>
+                    <a:blip r:embed="rId13"/>
+                    <a:stretch>
+                      <a:fillRect/>
+                    </a:stretch>
+                  </pic:blipFill>
+                  <pic:spPr>
+                    <a:xfrm>
+                      <a:off x="0" y="0"/>
+                      <a:ext cx="4763165" cy="4734586"/>
+                    </a:xfrm>
+                    <a:prstGeom prst="rect">
+                      <a:avLst/>
+                    </a:prstGeom>
+                  </pic:spPr>
+                </pic:pic>
+              </a:graphicData>
+            </a:graphic>
+          </wp:inline>
+        </w:drawing>
+      </w:r>
+      <w:r>
+        <w:tab/>
+      </w:r>
+    </w:p>
+    <w:p>
+      <w:pPr>
+        <w:spacing w:before="0" w:after="160" w:line="259" w:lineRule="auto"/>
+        <w:ind w:left="284"/>
+        <w:rPr>
+          <w:rFonts w:eastAsiaTheme="minorEastAsia" w:cs="Arial"/>
+          <w:color w:val="auto"/>
+          <w:szCs w:val="24"/>
+          <w:lang w:bidi="en-US"/>
+        </w:rPr>
+      </w:pPr>
+    </w:p>
+    <w:p>
+      <w:pPr>
         <w:ind w:left="1440"/>
       </w:pPr>
-      <w:r>
-        <w:t>Running QIS will show an icon for the server application, but it cannot be right-clicked to get to the menu.</w:t>
-      </w:r>
-    </w:p>
-    <w:p>
-      <w:pPr>
-        <w:pStyle w:val="QBulletlist"/>
-        <w:numPr>
-          <w:ilvl w:val="0"/>
-          <w:numId w:val="0"/>
-        </w:numPr>
-        <w:ind w:left="1440"/>
-        <w:rPr>
-          <w:rStyle w:val="QuarchCommandChar"/>
-        </w:rPr>
-      </w:pPr>
-      <w:r>
-        <w:t xml:space="preserve">To use the terminal, it must be invoked with: </w:t>
-      </w:r>
-      <w:r>
-        <w:br/>
-      </w:r>
-      <w:r>
-        <w:rPr>
-          <w:rStyle w:val="QuarchCommandChar"/>
-        </w:rPr>
-        <w:t xml:space="preserve">java –jar qis.jar </w:t>
-      </w:r>
-      <w:r>
-        <w:rPr>
-          <w:rStyle w:val="QuarchCommandChar"/>
-        </w:rPr>
-        <w:t>–</w:t>
-      </w:r>
-      <w:r>
-        <w:rPr>
-          <w:rStyle w:val="QuarchCommandChar"/>
-        </w:rPr>
-        <w:t>terminal</w:t>
-      </w:r>
-    </w:p>
-    <w:p>
-      <w:pPr>
-        <w:ind w:left="1440"/>
-      </w:pPr>
-      <w:r>
-        <w:t>When the terminal is running, the icon on the task bar is over sized, but is functional</w:t>
-      </w:r>
-      <w:r>
-        <w:t xml:space="preserve">. </w:t>
-      </w:r>
-      <w:r>
-        <w:t>If the terminal is closed, you will not be able to open it again.</w:t>
-      </w:r>
-    </w:p>
-    <w:p>
-      <w:pPr>
-        <w:ind w:left="1440"/>
-      </w:pPr>
-      <w:r>
-        <w:t>As the taskbar icon does not work, you may have to terminate the QIS process manually.</w:t>
-      </w:r>
       <w:r>
         <w:br w:type="page"/>
       </w:r>
@@ -3922,10 +2631,10 @@
       <w:r>
         <w:fldChar w:fldCharType="separate"/>
       </w:r>
-      <w:bookmarkStart w:id="76" w:name="_Toc475542651"/>
-      <w:bookmarkStart w:id="77" w:name="_Toc422324324"/>
-      <w:bookmarkStart w:id="78" w:name="_Toc425349828"/>
-      <w:bookmarkStart w:id="79" w:name="_Toc450305359"/>
+      <w:bookmarkStart w:id="78" w:name="_Toc450305359"/>
+      <w:bookmarkStart w:id="79" w:name="_Toc425349828"/>
+      <w:bookmarkStart w:id="80" w:name="_Toc422324324"/>
+      <w:bookmarkStart w:id="81" w:name="_Toc17115344"/>
       <w:r>
         <w:t>Customer</w:t>
       </w:r>
@@ -3935,19 +2644,19 @@
       <w:r>
         <w:t>upport</w:t>
       </w:r>
-      <w:bookmarkEnd w:id="77"/>
       <w:bookmarkEnd w:id="78"/>
       <w:bookmarkEnd w:id="79"/>
+      <w:bookmarkEnd w:id="80"/>
       <w:r>
         <w:t xml:space="preserve"> from Quarch</w:t>
       </w:r>
-      <w:bookmarkEnd w:id="76"/>
+      <w:bookmarkEnd w:id="81"/>
     </w:p>
     <w:p>
       <w:r>
         <w:t xml:space="preserve">There are multiple ways to access the support you need. You can contact us directly or access an extensive range of valuable support materials from </w:t>
       </w:r>
-      <w:hyperlink r:id="rId21" w:history="1">
+      <w:hyperlink r:id="rId14" w:history="1">
         <w:r>
           <w:rPr>
             <w:rStyle w:val="Hyperlink"/>
@@ -3991,7 +2700,7 @@
       <w:r>
         <w:t xml:space="preserve"> or email </w:t>
       </w:r>
-      <w:hyperlink r:id="rId22" w:history="1">
+      <w:hyperlink r:id="rId15" w:history="1">
         <w:r>
           <w:t>support@quarch.com</w:t>
         </w:r>
@@ -4019,7 +2728,7 @@
       <w:r>
         <w:t xml:space="preserve">are well trained in the use of our products and can deal with many basic technical queries from within your time zone, if you prefer. Check </w:t>
       </w:r>
-      <w:hyperlink r:id="rId23" w:history="1">
+      <w:hyperlink r:id="rId16" w:history="1">
         <w:r>
           <w:rPr>
             <w:rStyle w:val="Hyperlink"/>
@@ -4038,11 +2747,11 @@
           <w:tab w:val="left" w:pos="2694"/>
         </w:tabs>
       </w:pPr>
-      <w:bookmarkStart w:id="80" w:name="_Toc475542652"/>
+      <w:bookmarkStart w:id="82" w:name="_Toc17115345"/>
       <w:r>
         <w:t>Access support from the Quarch website</w:t>
       </w:r>
-      <w:bookmarkEnd w:id="80"/>
+      <w:bookmarkEnd w:id="82"/>
     </w:p>
     <w:p>
       <w:r>
@@ -4085,7 +2794,7 @@
         </w:rPr>
         <w:t xml:space="preserve">international warranty: </w:t>
       </w:r>
-      <w:hyperlink r:id="rId24" w:history="1">
+      <w:hyperlink r:id="rId17" w:history="1">
         <w:r>
           <w:rPr>
             <w:rStyle w:val="Hyperlink"/>
@@ -4104,7 +2813,7 @@
       <w:r>
         <w:t xml:space="preserve">Download a wide range of documentation, free applications and drivers to help you make the best possible use of your Quarch tools: </w:t>
       </w:r>
-      <w:hyperlink r:id="rId25" w:history="1">
+      <w:hyperlink r:id="rId18" w:history="1">
         <w:r>
           <w:t>http://quarch.com/content/downloads</w:t>
         </w:r>
@@ -4123,7 +2832,7 @@
         </w:rPr>
         <w:t>the Quarch support forum (</w:t>
       </w:r>
-      <w:hyperlink r:id="rId26" w:history="1">
+      <w:hyperlink r:id="rId19" w:history="1">
         <w:r>
           <w:t>http://quarch</w:t>
         </w:r>
@@ -4145,11 +2854,11 @@
       <w:pPr>
         <w:pStyle w:val="Heading2"/>
       </w:pPr>
-      <w:bookmarkStart w:id="81" w:name="_Toc475542653"/>
+      <w:bookmarkStart w:id="83" w:name="_Toc17115346"/>
       <w:r>
         <w:t>Find discussion topics, support information and testing ideas.</w:t>
       </w:r>
-      <w:bookmarkEnd w:id="81"/>
+      <w:bookmarkEnd w:id="83"/>
       <w:r>
         <w:t xml:space="preserve"> </w:t>
       </w:r>
@@ -4163,7 +2872,7 @@
       <w:r>
         <w:t xml:space="preserve">Sign up for Quarch Technical Updates to get the most out of your Quarch products. Updates are published approximately once a quarter and include news about the latest features, tools, application notes and software updates. See </w:t>
       </w:r>
-      <w:hyperlink r:id="rId27" w:history="1">
+      <w:hyperlink r:id="rId20" w:history="1">
         <w:r>
           <w:rPr>
             <w:rStyle w:val="Hyperlink"/>
@@ -4182,8 +2891,8 @@
       </w:r>
     </w:p>
     <w:sectPr>
-      <w:headerReference w:type="default" r:id="rId28"/>
-      <w:footerReference w:type="default" r:id="rId29"/>
+      <w:headerReference w:type="default" r:id="rId21"/>
+      <w:footerReference w:type="default" r:id="rId22"/>
       <w:pgSz w:w="11906" w:h="16838"/>
       <w:pgMar w:top="1440" w:right="1080" w:bottom="1440" w:left="1080" w:header="680" w:footer="283" w:gutter="0"/>
       <w:cols w:space="708"/>
@@ -7246,7 +5955,7 @@
 </file>
 
 <file path=customXml/itemProps1.xml><?xml version="1.0" encoding="utf-8"?>
-<ds:datastoreItem xmlns:ds="http://schemas.openxmlformats.org/officeDocument/2006/customXml" ds:itemID="{3E9DCC90-18E8-4BD6-A49B-CD565C919041}">
+<ds:datastoreItem xmlns:ds="http://schemas.openxmlformats.org/officeDocument/2006/customXml" ds:itemID="{3E00ABFC-14DC-496D-920B-5BDBD8503737}">
   <ds:schemaRefs>
     <ds:schemaRef ds:uri="http://schemas.openxmlformats.org/officeDocument/2006/bibliography"/>
   </ds:schemaRefs>

</xml_diff>